<commit_message>
add comments for lstm,gru,tft
</commit_message>
<xml_diff>
--- a/report/IEEE_report_draft.docx
+++ b/report/IEEE_report_draft.docx
@@ -66,7 +66,15 @@
         <w:t xml:space="preserve"> </w:t>
       </w:r>
       <w:r>
-        <w:t>on SmartWatch Dataset</w:t>
+        <w:t xml:space="preserve">on </w:t>
+      </w:r>
+      <w:proofErr w:type="spellStart"/>
+      <w:r>
+        <w:t>SmartWatch</w:t>
+      </w:r>
+      <w:proofErr w:type="spellEnd"/>
+      <w:r>
+        <w:t xml:space="preserve"> Dataset</w:t>
       </w:r>
     </w:p>
     <w:tbl>
@@ -101,8 +109,13 @@
               <w:framePr w:wrap="notBeside"/>
               <w:spacing w:after="0"/>
             </w:pPr>
+            <w:proofErr w:type="spellStart"/>
             <w:r>
-              <w:t>Thi Thuy Tien Tran</w:t>
+              <w:t>Thi</w:t>
+            </w:r>
+            <w:proofErr w:type="spellEnd"/>
+            <w:r>
+              <w:t xml:space="preserve"> Thuy Tien Tran</w:t>
             </w:r>
           </w:p>
           <w:p>
@@ -312,9 +325,19 @@
               <w:framePr w:wrap="notBeside"/>
               <w:spacing w:after="0"/>
             </w:pPr>
+            <w:proofErr w:type="spellStart"/>
             <w:r>
-              <w:t>Nimasha Warnakulasuriya</w:t>
+              <w:t>Nimasha</w:t>
             </w:r>
+            <w:proofErr w:type="spellEnd"/>
+            <w:r>
+              <w:t xml:space="preserve"> </w:t>
+            </w:r>
+            <w:proofErr w:type="spellStart"/>
+            <w:r>
+              <w:t>Warnakulasuriya</w:t>
+            </w:r>
+            <w:proofErr w:type="spellEnd"/>
           </w:p>
           <w:p>
             <w:pPr>
@@ -406,12 +429,29 @@
       <w:r>
         <w:t xml:space="preserve"> </w:t>
       </w:r>
+      <w:bookmarkStart w:id="0" w:name="PointTmp"/>
       <w:r>
         <w:rPr>
           <w:sz w:val="20"/>
           <w:szCs w:val="20"/>
         </w:rPr>
-        <w:t>Falls among the elderly are a critical issue globally, with 28–35% of individuals aged 65 and older experiencing falls annually, according to the World Health Organization. The advancement of IoT technology has led to the development of fall detection systems, offering a promising solution for monitoring and detecting falls. This research compares state-of-the-art transformer models (TFT and BERT) with traditional deep learning models (GRU and LSTM) using SmartWatch datasets for fall detection.</w:t>
+        <w:t xml:space="preserve">According to the World Health Organization, falls in older people are one of the significant health issues worldwide. Every year, it is estimated that 28-35% of people aged 65 years and older fall. The coming of IoT technology has eases the development of fall detection systems; it is thus a very promising solution for monitoring and detecting falls. This paper shall contrast the very latest transformer models with traditional deep-learning models by pitting state-of-the-art transformer models, such as Temporal Fusion Transformer and Bidirectional Encoder Representations from Transformers, against traditional deep learning models like Gated Recurrent Unit and Long Short-Term Memory for fall detection on the </w:t>
+      </w:r>
+      <w:proofErr w:type="spellStart"/>
+      <w:r>
+        <w:rPr>
+          <w:sz w:val="20"/>
+          <w:szCs w:val="20"/>
+        </w:rPr>
+        <w:t>SmartFall</w:t>
+      </w:r>
+      <w:proofErr w:type="spellEnd"/>
+      <w:r>
+        <w:rPr>
+          <w:sz w:val="20"/>
+          <w:szCs w:val="20"/>
+        </w:rPr>
+        <w:t xml:space="preserve"> dataset.</w:t>
       </w:r>
     </w:p>
     <w:p>
@@ -428,32 +468,68 @@
           <w:sz w:val="20"/>
           <w:szCs w:val="20"/>
         </w:rPr>
-        <w:t>In the data preprocessing phase, a 40-point window size was applied to accurately capture fall events and distinguish them from other activities. To address the notable imbalance between fall and non-fall instances in the dataset, non-fall data was downsampled to ensure a balanced training set. The models were trained with 20% of the data reserved for validation, using a learning rate of 0.0001, a batch size of 32, and 50 epochs.</w:t>
-      </w:r>
-    </w:p>
-    <w:p>
-      <w:pPr>
-        <w:pStyle w:val="Abstract"/>
-        <w:spacing w:before="0"/>
-        <w:ind w:firstLine="204"/>
+        <w:t xml:space="preserve">In the preprocessing of the data, the window size was 40 points to precisely capture the events of falls and thus correctly distinguish them from other activities. </w:t>
+      </w:r>
+      <w:proofErr w:type="spellStart"/>
+      <w:r>
         <w:rPr>
           <w:sz w:val="20"/>
           <w:szCs w:val="20"/>
         </w:rPr>
-      </w:pPr>
+        <w:t>d</w:t>
+      </w:r>
       <w:r>
         <w:rPr>
           <w:sz w:val="20"/>
           <w:szCs w:val="20"/>
         </w:rPr>
-        <w:t>The results indicate that BERT underperforms on time series data compared to other deep learning models. Among the models evaluated, the TFT model demonstrated superior performance, achieving approximately 96% accuracy. TFT also led in recall and F1-score, making it the most effective model for detecting falls in this study.</w:t>
-      </w:r>
-    </w:p>
-    <w:p>
-      <w:pPr>
-        <w:pStyle w:val="IndexTerms"/>
-      </w:pPr>
-      <w:bookmarkStart w:id="0" w:name="PointTmp"/>
+        <w:t>ownsampling</w:t>
+      </w:r>
+      <w:proofErr w:type="spellEnd"/>
+      <w:r>
+        <w:rPr>
+          <w:sz w:val="20"/>
+          <w:szCs w:val="20"/>
+        </w:rPr>
+        <w:t xml:space="preserve"> of the non-fall data was done to avoid significant class imbalance between fall and non-fall instances. The models were trained with 20% of the data reserved for validation with </w:t>
+      </w:r>
+      <w:r>
+        <w:rPr>
+          <w:sz w:val="20"/>
+          <w:szCs w:val="20"/>
+        </w:rPr>
+        <w:t>a</w:t>
+      </w:r>
+      <w:r>
+        <w:rPr>
+          <w:sz w:val="20"/>
+          <w:szCs w:val="20"/>
+        </w:rPr>
+        <w:t xml:space="preserve"> learning rate of 0.0001, batch size of 32, and 50 epochs.</w:t>
+      </w:r>
+    </w:p>
+    <w:p>
+      <w:pPr>
+        <w:pStyle w:val="Abstract"/>
+        <w:ind w:firstLine="204"/>
+        <w:rPr>
+          <w:sz w:val="20"/>
+          <w:szCs w:val="20"/>
+        </w:rPr>
+      </w:pPr>
+      <w:r>
+        <w:rPr>
+          <w:sz w:val="20"/>
+          <w:szCs w:val="20"/>
+        </w:rPr>
+        <w:t>Results returned show that, compared to other deep learning models, BERT performs poorly in time series data. Among the models tested, the TFT model exhibited the best performance in the experiments, getting an accuracy of about 96%. In terms of precision, recall, and F1-score, TFT came first, which states it as the most effective model for fall detection in this study.</w:t>
+      </w:r>
+    </w:p>
+    <w:p>
+      <w:pPr>
+        <w:pStyle w:val="Abstract"/>
+        <w:ind w:firstLine="204"/>
+      </w:pPr>
       <w:r>
         <w:rPr>
           <w:i/>
@@ -491,8 +567,13 @@
       <w:r>
         <w:t xml:space="preserve">TFT, </w:t>
       </w:r>
-      <w:r>
-        <w:t>SmartWatch dataset</w:t>
+      <w:proofErr w:type="spellStart"/>
+      <w:r>
+        <w:t>SmartWatch</w:t>
+      </w:r>
+      <w:proofErr w:type="spellEnd"/>
+      <w:r>
+        <w:t xml:space="preserve"> dataset</w:t>
       </w:r>
     </w:p>
     <w:bookmarkEnd w:id="0"/>
@@ -755,8 +836,13 @@
         <w:t xml:space="preserve">to conduct </w:t>
       </w:r>
       <w:r>
-        <w:t xml:space="preserve">a comparative analysis of state-of-the-art transformer models (TFT and BERT) versus traditional deep learning models (GRU and LSTM) to evaluate their performance in developing fall detection models using </w:t>
-      </w:r>
+        <w:t xml:space="preserve">a comparative analysis of state-of-the-art transformer models (TFT and BERT) versus traditional deep learning models (GRU and LSTM) to evaluate their performance in developing fall </w:t>
+      </w:r>
+      <w:r>
+        <w:lastRenderedPageBreak/>
+        <w:t xml:space="preserve">detection models using </w:t>
+      </w:r>
+      <w:proofErr w:type="spellStart"/>
       <w:r>
         <w:t>S</w:t>
       </w:r>
@@ -767,14 +853,23 @@
         <w:t>W</w:t>
       </w:r>
       <w:r>
-        <w:t>atch datasets.</w:t>
+        <w:t>atch</w:t>
+      </w:r>
+      <w:proofErr w:type="spellEnd"/>
+      <w:r>
+        <w:t xml:space="preserve"> datasets.</w:t>
       </w:r>
       <w:r>
         <w:t xml:space="preserve"> </w:t>
       </w:r>
       <w:r>
-        <w:t>The code for this study is available in this Github</w:t>
-      </w:r>
+        <w:t xml:space="preserve">The code for this study is available in this </w:t>
+      </w:r>
+      <w:proofErr w:type="spellStart"/>
+      <w:r>
+        <w:t>Github</w:t>
+      </w:r>
+      <w:proofErr w:type="spellEnd"/>
       <w:r>
         <w:t xml:space="preserve"> </w:t>
       </w:r>
@@ -803,11 +898,7 @@
         <w:t xml:space="preserve">structure </w:t>
       </w:r>
       <w:r>
-        <w:t xml:space="preserve">is arranged as follows: Section II examines related works; Section III provides information </w:t>
-      </w:r>
-      <w:r>
-        <w:lastRenderedPageBreak/>
-        <w:t>about the methodology; Section IV discusses results; and Section VI summarizes the findings.</w:t>
+        <w:t>is arranged as follows: Section II examines related works; Section III provides information about the methodology; Section IV discusses results; and Section VI summarizes the findings.</w:t>
       </w:r>
     </w:p>
     <w:p>
@@ -951,6 +1042,7 @@
       <w:r>
         <w:t xml:space="preserve">. </w:t>
       </w:r>
+      <w:proofErr w:type="gramStart"/>
       <w:r>
         <w:t>I</w:t>
       </w:r>
@@ -958,7 +1050,14 @@
         <w:rPr>
           <w:lang w:val="vi-VN"/>
         </w:rPr>
-        <w:t>n order to examine the effects of sensor placement and algorithm selection, a study on fall detection systems assessed a number of sensors using four machine learning algorithms (SVM, NB, Decision Tree, and KNN)</w:t>
+        <w:t>n order to</w:t>
+      </w:r>
+      <w:proofErr w:type="gramEnd"/>
+      <w:r>
+        <w:rPr>
+          <w:lang w:val="vi-VN"/>
+        </w:rPr>
+        <w:t xml:space="preserve"> examine the effects of sensor placement and algorithm selection, a study on fall detection systems assessed a number of sensors using four machine learning algorithms (SVM, NB, Decision Tree, and KNN)</w:t>
       </w:r>
       <w:r>
         <w:rPr>
@@ -1081,7 +1180,15 @@
         <w:t xml:space="preserve"> </w:t>
       </w:r>
       <w:r>
-        <w:t xml:space="preserve">Carla Taramasco et al. </w:t>
+        <w:t xml:space="preserve">Carla </w:t>
+      </w:r>
+      <w:proofErr w:type="spellStart"/>
+      <w:r>
+        <w:t>Taramasco</w:t>
+      </w:r>
+      <w:proofErr w:type="spellEnd"/>
+      <w:r>
+        <w:t xml:space="preserve"> et al. </w:t>
       </w:r>
       <w:r>
         <w:t>suggest</w:t>
@@ -1177,7 +1284,15 @@
         <w:t xml:space="preserve"> </w:t>
       </w:r>
       <w:r>
-        <w:t>Ahmad Lotfi et al.</w:t>
+        <w:t xml:space="preserve">Ahmad </w:t>
+      </w:r>
+      <w:proofErr w:type="spellStart"/>
+      <w:r>
+        <w:t>Lotfi</w:t>
+      </w:r>
+      <w:proofErr w:type="spellEnd"/>
+      <w:r>
+        <w:t xml:space="preserve"> et al.</w:t>
       </w:r>
       <w:r>
         <w:t xml:space="preserve"> </w:t>
@@ -1222,10 +1337,7 @@
         <w:t>Regarding models</w:t>
       </w:r>
       <w:r>
-        <w:t xml:space="preserve">, traditional machine learning algorithms have the drawback of requiring human </w:t>
-      </w:r>
-      <w:r>
-        <w:t xml:space="preserve">feature extraction and selection prior to learning, meaning that the efficacy of the algorithms depends on the researcher's ability to specify relevant features </w:t>
+        <w:t xml:space="preserve">, traditional machine learning algorithms have the drawback of requiring human feature extraction and selection prior to learning, meaning that the efficacy of the algorithms depends on the researcher's ability to specify relevant features </w:t>
       </w:r>
       <w:r>
         <w:t>[1]</w:t>
@@ -1315,6 +1427,7 @@
       <w:r>
         <w:t xml:space="preserve"> </w:t>
       </w:r>
+      <w:proofErr w:type="spellStart"/>
       <w:r>
         <w:t>Smart</w:t>
       </w:r>
@@ -1322,7 +1435,11 @@
         <w:t>W</w:t>
       </w:r>
       <w:r>
-        <w:t>atch dataset collected data from s</w:t>
+        <w:t>atch</w:t>
+      </w:r>
+      <w:proofErr w:type="spellEnd"/>
+      <w:r>
+        <w:t xml:space="preserve"> dataset collected data from s</w:t>
       </w:r>
       <w:r>
         <w:t xml:space="preserve">even healthy participants who wore MS Band watches and engaged in simulated falls and activities of daily living (ADLs) like running and hand waving </w:t>
@@ -1349,7 +1466,15 @@
         <w:t>[1]</w:t>
       </w:r>
       <w:r>
-        <w:t xml:space="preserve">. Real-time data labeling as "Fall" or "NotFall" was accomplished through a smartphone app; however, human labeling resulted in some errors that were later fixed by post-processing to guarantee accurate labeling of fall phases </w:t>
+        <w:t>. Real-time data labeling as "Fall" or "</w:t>
+      </w:r>
+      <w:proofErr w:type="spellStart"/>
+      <w:r>
+        <w:t>NotFall</w:t>
+      </w:r>
+      <w:proofErr w:type="spellEnd"/>
+      <w:r>
+        <w:t xml:space="preserve">" was accomplished through a smartphone app; however, human labeling resulted in some errors that were later fixed by post-processing to guarantee accurate labeling of fall phases </w:t>
       </w:r>
       <w:r>
         <w:t>[1]</w:t>
@@ -1358,7 +1483,15 @@
         <w:t>.</w:t>
       </w:r>
       <w:r>
-        <w:t xml:space="preserve"> SmartWatch dataset can be accessed via this </w:t>
+        <w:t xml:space="preserve"> </w:t>
+      </w:r>
+      <w:proofErr w:type="spellStart"/>
+      <w:r>
+        <w:t>SmartWatch</w:t>
+      </w:r>
+      <w:proofErr w:type="spellEnd"/>
+      <w:r>
+        <w:t xml:space="preserve"> dataset can be accessed via this </w:t>
       </w:r>
       <w:hyperlink r:id="rId9" w:history="1">
         <w:r>
@@ -1381,16 +1514,24 @@
           <w:iCs/>
         </w:rPr>
       </w:pPr>
+      <w:proofErr w:type="spellStart"/>
       <w:r>
         <w:rPr>
           <w:iCs/>
         </w:rPr>
-        <w:t>SmartWatch dataset consists of</w:t>
-      </w:r>
+        <w:t>SmartWatch</w:t>
+      </w:r>
+      <w:proofErr w:type="spellEnd"/>
       <w:r>
         <w:rPr>
           <w:iCs/>
         </w:rPr>
+        <w:t xml:space="preserve"> dataset consists of</w:t>
+      </w:r>
+      <w:r>
+        <w:rPr>
+          <w:iCs/>
+        </w:rPr>
         <w:t xml:space="preserve"> two file</w:t>
       </w:r>
       <w:r>
@@ -1415,12 +1556,54 @@
         <w:rPr>
           <w:iCs/>
         </w:rPr>
-        <w:t xml:space="preserve"> four columns: accelerometer_x, accelerometer_y, accelerometer_z, and outcome. Outcome </w:t>
-      </w:r>
+        <w:t xml:space="preserve"> four columns: </w:t>
+      </w:r>
+      <w:proofErr w:type="spellStart"/>
       <w:r>
         <w:rPr>
           <w:iCs/>
         </w:rPr>
+        <w:t>accelerometer_x</w:t>
+      </w:r>
+      <w:proofErr w:type="spellEnd"/>
+      <w:r>
+        <w:rPr>
+          <w:iCs/>
+        </w:rPr>
+        <w:t xml:space="preserve">, </w:t>
+      </w:r>
+      <w:proofErr w:type="spellStart"/>
+      <w:r>
+        <w:rPr>
+          <w:iCs/>
+        </w:rPr>
+        <w:t>accelerometer_y</w:t>
+      </w:r>
+      <w:proofErr w:type="spellEnd"/>
+      <w:r>
+        <w:rPr>
+          <w:iCs/>
+        </w:rPr>
+        <w:t xml:space="preserve">, </w:t>
+      </w:r>
+      <w:proofErr w:type="spellStart"/>
+      <w:r>
+        <w:rPr>
+          <w:iCs/>
+        </w:rPr>
+        <w:t>accelerometer_z</w:t>
+      </w:r>
+      <w:proofErr w:type="spellEnd"/>
+      <w:r>
+        <w:rPr>
+          <w:iCs/>
+        </w:rPr>
+        <w:t xml:space="preserve">, and outcome. Outcome </w:t>
+      </w:r>
+      <w:r>
+        <w:rPr>
+          <w:iCs/>
+        </w:rPr>
         <w:t>has two values</w:t>
       </w:r>
       <w:r>
@@ -1453,11 +1636,19 @@
         </w:rPr>
         <w:t xml:space="preserve"> </w:t>
       </w:r>
+      <w:proofErr w:type="spellStart"/>
       <w:r>
         <w:rPr>
           <w:iCs/>
         </w:rPr>
-        <w:t xml:space="preserve">SmartWatch </w:t>
+        <w:t>SmartWatch</w:t>
+      </w:r>
+      <w:proofErr w:type="spellEnd"/>
+      <w:r>
+        <w:rPr>
+          <w:iCs/>
+        </w:rPr>
+        <w:t xml:space="preserve"> </w:t>
       </w:r>
       <w:r>
         <w:rPr>
@@ -1503,11 +1694,19 @@
           <w:iCs/>
         </w:rPr>
       </w:pPr>
+      <w:proofErr w:type="spellStart"/>
       <w:r>
         <w:rPr>
           <w:iCs/>
         </w:rPr>
-        <w:t xml:space="preserve">SmartWatch </w:t>
+        <w:t>SmartWatch</w:t>
+      </w:r>
+      <w:proofErr w:type="spellEnd"/>
+      <w:r>
+        <w:rPr>
+          <w:iCs/>
+        </w:rPr>
+        <w:t xml:space="preserve"> </w:t>
       </w:r>
       <w:r>
         <w:rPr>
@@ -1809,7 +2008,15 @@
         <w:jc w:val="both"/>
       </w:pPr>
       <w:r>
-        <w:t>Figure 1 illustrates signal values from the SmartWatch dataset, showing accelerometer measurements of daily body motion in the three axes: x, y, and z coordinates.</w:t>
+        <w:t xml:space="preserve">Figure 1 illustrates signal values from the </w:t>
+      </w:r>
+      <w:proofErr w:type="spellStart"/>
+      <w:r>
+        <w:t>SmartWatch</w:t>
+      </w:r>
+      <w:proofErr w:type="spellEnd"/>
+      <w:r>
+        <w:t xml:space="preserve"> dataset, showing accelerometer measurements of daily body motion in the three axes: x, y, and z coordinates.</w:t>
       </w:r>
     </w:p>
     <w:p>
@@ -1891,7 +2098,21 @@
         <w:rPr>
           <w:iCs/>
         </w:rPr>
-        <w:t xml:space="preserve"> SmartWatch dataset</w:t>
+        <w:t xml:space="preserve"> </w:t>
+      </w:r>
+      <w:proofErr w:type="spellStart"/>
+      <w:r>
+        <w:rPr>
+          <w:iCs/>
+        </w:rPr>
+        <w:t>SmartWatch</w:t>
+      </w:r>
+      <w:proofErr w:type="spellEnd"/>
+      <w:r>
+        <w:rPr>
+          <w:iCs/>
+        </w:rPr>
+        <w:t xml:space="preserve"> dataset</w:t>
       </w:r>
     </w:p>
     <w:p>
@@ -1907,6 +2128,7 @@
         <w:jc w:val="both"/>
       </w:pPr>
       <w:r>
+        <w:lastRenderedPageBreak/>
         <w:t>Techniques</w:t>
       </w:r>
     </w:p>
@@ -1956,7 +2178,6 @@
           <w:i w:val="0"/>
           <w:iCs w:val="0"/>
         </w:rPr>
-        <w:lastRenderedPageBreak/>
         <w:t>LSTM</w:t>
       </w:r>
     </w:p>
@@ -1993,7 +2214,15 @@
         <w:t>[17]</w:t>
       </w:r>
       <w:r>
-        <w:t xml:space="preserve">. In order to prevent </w:t>
+        <w:t xml:space="preserve">. </w:t>
+      </w:r>
+      <w:proofErr w:type="gramStart"/>
+      <w:r>
+        <w:t>In order to</w:t>
+      </w:r>
+      <w:proofErr w:type="gramEnd"/>
+      <w:r>
+        <w:t xml:space="preserve"> prevent </w:t>
       </w:r>
       <w:r>
         <w:t xml:space="preserve">the vanishing gradient problem, </w:t>
@@ -2047,8 +2276,13 @@
         <w:ind w:firstLine="202"/>
         <w:jc w:val="both"/>
       </w:pPr>
-      <w:r>
-        <w:t xml:space="preserve">Similar to LSTM, Gated Recurrent Unit (GRU) is a type of Recurrent Neural Network, but it has a simpler structure with no output gate </w:t>
+      <w:proofErr w:type="gramStart"/>
+      <w:r>
+        <w:t>Similar to</w:t>
+      </w:r>
+      <w:proofErr w:type="gramEnd"/>
+      <w:r>
+        <w:t xml:space="preserve"> LSTM, Gated Recurrent Unit (GRU) is a type of Recurrent Neural Network, but it has a simpler structure with no output gate </w:t>
       </w:r>
       <w:r>
         <w:t>[17]</w:t>
@@ -2130,7 +2364,113 @@
         <w:rPr>
           <w:lang w:val="en-CA"/>
         </w:rPr>
-        <w:t xml:space="preserve"> fall detection system using the DistilBERT transformer model for sequence classification. The initial steps involve loading the datasets, which consist of accelerometer readings. The data is saved in .npy format and is loaded using the load_np_array function. This function retrieves the feature arrays (X_train_fall, X_train_notfall, X_test_fall, and X_test_notfall) and their corresponding label arrays. The fall and not-fall datasets are then concatenated to form comprehensive training and testing datasets, ensuring the model has a balanced view of both types of events.</w:t>
+        <w:t xml:space="preserve"> fall detection system using the </w:t>
+      </w:r>
+      <w:proofErr w:type="spellStart"/>
+      <w:r>
+        <w:rPr>
+          <w:lang w:val="en-CA"/>
+        </w:rPr>
+        <w:t>DistilBERT</w:t>
+      </w:r>
+      <w:proofErr w:type="spellEnd"/>
+      <w:r>
+        <w:rPr>
+          <w:lang w:val="en-CA"/>
+        </w:rPr>
+        <w:t xml:space="preserve"> transformer model for sequence classification. The initial steps involve loading the datasets, which consist of accelerometer readings. The data is saved </w:t>
+      </w:r>
+      <w:proofErr w:type="gramStart"/>
+      <w:r>
+        <w:rPr>
+          <w:lang w:val="en-CA"/>
+        </w:rPr>
+        <w:t>in .</w:t>
+      </w:r>
+      <w:proofErr w:type="spellStart"/>
+      <w:r>
+        <w:rPr>
+          <w:lang w:val="en-CA"/>
+        </w:rPr>
+        <w:t>npy</w:t>
+      </w:r>
+      <w:proofErr w:type="spellEnd"/>
+      <w:proofErr w:type="gramEnd"/>
+      <w:r>
+        <w:rPr>
+          <w:lang w:val="en-CA"/>
+        </w:rPr>
+        <w:t xml:space="preserve"> format and is loaded using the </w:t>
+      </w:r>
+      <w:proofErr w:type="spellStart"/>
+      <w:r>
+        <w:rPr>
+          <w:lang w:val="en-CA"/>
+        </w:rPr>
+        <w:t>load_np_array</w:t>
+      </w:r>
+      <w:proofErr w:type="spellEnd"/>
+      <w:r>
+        <w:rPr>
+          <w:lang w:val="en-CA"/>
+        </w:rPr>
+        <w:t xml:space="preserve"> function. This function retrieves the feature arrays (</w:t>
+      </w:r>
+      <w:proofErr w:type="spellStart"/>
+      <w:r>
+        <w:rPr>
+          <w:lang w:val="en-CA"/>
+        </w:rPr>
+        <w:t>X_train_fall</w:t>
+      </w:r>
+      <w:proofErr w:type="spellEnd"/>
+      <w:r>
+        <w:rPr>
+          <w:lang w:val="en-CA"/>
+        </w:rPr>
+        <w:t xml:space="preserve">, </w:t>
+      </w:r>
+      <w:proofErr w:type="spellStart"/>
+      <w:r>
+        <w:rPr>
+          <w:lang w:val="en-CA"/>
+        </w:rPr>
+        <w:t>X_train_notfall</w:t>
+      </w:r>
+      <w:proofErr w:type="spellEnd"/>
+      <w:r>
+        <w:rPr>
+          <w:lang w:val="en-CA"/>
+        </w:rPr>
+        <w:t xml:space="preserve">, </w:t>
+      </w:r>
+      <w:proofErr w:type="spellStart"/>
+      <w:r>
+        <w:rPr>
+          <w:lang w:val="en-CA"/>
+        </w:rPr>
+        <w:t>X_test_fall</w:t>
+      </w:r>
+      <w:proofErr w:type="spellEnd"/>
+      <w:r>
+        <w:rPr>
+          <w:lang w:val="en-CA"/>
+        </w:rPr>
+        <w:t xml:space="preserve">, and </w:t>
+      </w:r>
+      <w:proofErr w:type="spellStart"/>
+      <w:r>
+        <w:rPr>
+          <w:lang w:val="en-CA"/>
+        </w:rPr>
+        <w:t>X_test_notfall</w:t>
+      </w:r>
+      <w:proofErr w:type="spellEnd"/>
+      <w:r>
+        <w:rPr>
+          <w:lang w:val="en-CA"/>
+        </w:rPr>
+        <w:t>) and their corresponding label arrays. The fall and not-fall datasets are then concatenated to form comprehensive training and testing datasets, ensuring the model has a balanced view of both types of events.</w:t>
       </w:r>
     </w:p>
     <w:p>
@@ -2145,7 +2485,63 @@
         <w:rPr>
           <w:lang w:val="en-CA"/>
         </w:rPr>
-        <w:t>To prepare the data for the DistilBERT model, the numerical accelerometer readings are converted into strings using the convert_to_string function. This step is crucial because DistilBERT, being a text-based model, requires textual input. The data is further split into training and validation sets to monitor the model's performance during training. The DistilBERT tokenizer is then used to tokenize the textual data, converting it into a format suitable for the model.</w:t>
+        <w:t xml:space="preserve">To prepare the data for the </w:t>
+      </w:r>
+      <w:proofErr w:type="spellStart"/>
+      <w:r>
+        <w:rPr>
+          <w:lang w:val="en-CA"/>
+        </w:rPr>
+        <w:t>DistilBERT</w:t>
+      </w:r>
+      <w:proofErr w:type="spellEnd"/>
+      <w:r>
+        <w:rPr>
+          <w:lang w:val="en-CA"/>
+        </w:rPr>
+        <w:t xml:space="preserve"> model, the numerical accelerometer readings are converted into strings using the </w:t>
+      </w:r>
+      <w:proofErr w:type="spellStart"/>
+      <w:r>
+        <w:rPr>
+          <w:lang w:val="en-CA"/>
+        </w:rPr>
+        <w:t>convert_to_string</w:t>
+      </w:r>
+      <w:proofErr w:type="spellEnd"/>
+      <w:r>
+        <w:rPr>
+          <w:lang w:val="en-CA"/>
+        </w:rPr>
+        <w:t xml:space="preserve"> function. This step is crucial because </w:t>
+      </w:r>
+      <w:proofErr w:type="spellStart"/>
+      <w:r>
+        <w:rPr>
+          <w:lang w:val="en-CA"/>
+        </w:rPr>
+        <w:t>DistilBERT</w:t>
+      </w:r>
+      <w:proofErr w:type="spellEnd"/>
+      <w:r>
+        <w:rPr>
+          <w:lang w:val="en-CA"/>
+        </w:rPr>
+        <w:t xml:space="preserve">, being a text-based model, requires textual input. The data is further split into training and validation sets to monitor the model's performance during training. The </w:t>
+      </w:r>
+      <w:proofErr w:type="spellStart"/>
+      <w:r>
+        <w:rPr>
+          <w:lang w:val="en-CA"/>
+        </w:rPr>
+        <w:t>DistilBERT</w:t>
+      </w:r>
+      <w:proofErr w:type="spellEnd"/>
+      <w:r>
+        <w:rPr>
+          <w:lang w:val="en-CA"/>
+        </w:rPr>
+        <w:t xml:space="preserve"> tokenizer is then used to tokenize the textual data, converting it into a format suitable for the model.</w:t>
       </w:r>
     </w:p>
     <w:p>
@@ -2160,7 +2556,35 @@
         <w:rPr>
           <w:lang w:val="en-CA"/>
         </w:rPr>
-        <w:t>A custom dataset class, FallDetectionDataset, is defined to handle the tokenized data. This class utilizes the tokenizer to encode the text data, ensuring it fits the model's expected input format. Instances of this dataset class are created for the training, validation, and testing datasets. DataLoader instances are also created to handle batching and shuffling of data during training and evaluation.</w:t>
+        <w:t xml:space="preserve">A custom dataset class, </w:t>
+      </w:r>
+      <w:proofErr w:type="spellStart"/>
+      <w:r>
+        <w:rPr>
+          <w:lang w:val="en-CA"/>
+        </w:rPr>
+        <w:t>FallDetectionDataset</w:t>
+      </w:r>
+      <w:proofErr w:type="spellEnd"/>
+      <w:r>
+        <w:rPr>
+          <w:lang w:val="en-CA"/>
+        </w:rPr>
+        <w:t xml:space="preserve">, is defined to handle the tokenized data. This class utilizes the tokenizer to encode the text data, ensuring it fits the model's expected input format. Instances of this dataset class are created for the training, validation, and testing datasets. </w:t>
+      </w:r>
+      <w:proofErr w:type="spellStart"/>
+      <w:r>
+        <w:rPr>
+          <w:lang w:val="en-CA"/>
+        </w:rPr>
+        <w:t>DataLoader</w:t>
+      </w:r>
+      <w:proofErr w:type="spellEnd"/>
+      <w:r>
+        <w:rPr>
+          <w:lang w:val="en-CA"/>
+        </w:rPr>
+        <w:t xml:space="preserve"> instances are also created to handle batching and shuffling of data during training and evaluation.</w:t>
       </w:r>
     </w:p>
     <w:p>
@@ -2190,13 +2614,13 @@
         <w:rPr>
           <w:lang w:val="en-CA"/>
         </w:rPr>
-        <w:t xml:space="preserve">During training, the model learns to classify the accelerometer readings as either a fall or not fall. After training, the model is evaluated on the validation dataset to select the best-performing model. The final evaluation is conducted on the test dataset, where various performance </w:t>
+        <w:t xml:space="preserve">During training, the model learns to classify the accelerometer readings as either a fall or not fall. After training, </w:t>
       </w:r>
       <w:r>
         <w:rPr>
           <w:lang w:val="en-CA"/>
         </w:rPr>
-        <w:t>metrics such as accuracy, precision, recall, F1 score, and ROC AUC are computed.</w:t>
+        <w:t>the model is evaluated on the validation dataset to select the best-performing model. The final evaluation is conducted on the test dataset, where various performance metrics such as accuracy, precision, recall, F1 score, and ROC AUC are computed.</w:t>
       </w:r>
     </w:p>
     <w:p>
@@ -2286,8 +2710,13 @@
         <w:t xml:space="preserve">Fall is an activity that happens </w:t>
       </w:r>
       <w:r>
-        <w:t>over a period of time</w:t>
-      </w:r>
+        <w:t xml:space="preserve">over </w:t>
+      </w:r>
+      <w:proofErr w:type="gramStart"/>
+      <w:r>
+        <w:t>a period of time</w:t>
+      </w:r>
+      <w:proofErr w:type="gramEnd"/>
       <w:r>
         <w:t xml:space="preserve">, so it is important to figure out how many steps in the past the network should be trained on </w:t>
       </w:r>
@@ -2406,12 +2835,14 @@
           <w:iCs/>
         </w:rPr>
       </w:pPr>
+      <w:proofErr w:type="spellStart"/>
       <w:r>
         <w:rPr>
           <w:iCs/>
         </w:rPr>
         <w:t>SmartWatch</w:t>
       </w:r>
+      <w:proofErr w:type="spellEnd"/>
       <w:r>
         <w:rPr>
           <w:iCs/>
@@ -2739,7 +3170,15 @@
         <w:t xml:space="preserve"> </w:t>
       </w:r>
       <w:r>
-        <w:t>To address this, the non-fall data was downsampled to match the number of fall instances</w:t>
+        <w:t xml:space="preserve">To address this, the non-fall data was </w:t>
+      </w:r>
+      <w:proofErr w:type="spellStart"/>
+      <w:r>
+        <w:t>downsampled</w:t>
+      </w:r>
+      <w:proofErr w:type="spellEnd"/>
+      <w:r>
+        <w:t xml:space="preserve"> to match the number of fall instances</w:t>
       </w:r>
       <w:r>
         <w:t xml:space="preserve"> in both generated training and testing dataset. As a result, </w:t>
@@ -2760,7 +3199,7 @@
         <w:t>generated</w:t>
       </w:r>
       <w:r>
-        <w:t xml:space="preserve"> training dataset, and 1,456 non-fall instances of of </w:t>
+        <w:t xml:space="preserve"> training dataset, and 1,456 non-fall instances of </w:t>
       </w:r>
       <w:r>
         <w:t xml:space="preserve">15,733 in </w:t>
@@ -2819,11 +3258,19 @@
           <w:iCs/>
         </w:rPr>
       </w:pPr>
+      <w:proofErr w:type="spellStart"/>
       <w:r>
         <w:rPr>
           <w:iCs/>
         </w:rPr>
-        <w:t xml:space="preserve">SmartWatch </w:t>
+        <w:t>SmartWatch</w:t>
+      </w:r>
+      <w:proofErr w:type="spellEnd"/>
+      <w:r>
+        <w:rPr>
+          <w:iCs/>
+        </w:rPr>
+        <w:t xml:space="preserve"> </w:t>
       </w:r>
       <w:r>
         <w:rPr>
@@ -3162,28 +3609,47 @@
         <w:t xml:space="preserve"> as the number of units and input shapes are provided which enables the capacity to learn pattern and dependencies in the data. After the LSTM layer, we added a dense layer with </w:t>
       </w:r>
       <w:r>
+        <w:t>128</w:t>
+      </w:r>
+      <w:r>
+        <w:t xml:space="preserve"> neurons and passed it through a </w:t>
+      </w:r>
+      <w:proofErr w:type="spellStart"/>
+      <w:r>
+        <w:t>ReLU</w:t>
+      </w:r>
+      <w:proofErr w:type="spellEnd"/>
+      <w:r>
+        <w:t xml:space="preserve"> activation function. This layer is </w:t>
+      </w:r>
+      <w:proofErr w:type="spellStart"/>
+      <w:r>
+        <w:t>benefical</w:t>
+      </w:r>
+      <w:proofErr w:type="spellEnd"/>
+      <w:r>
+        <w:t xml:space="preserve"> in bringing nonlinearity to the model and thus, such </w:t>
+      </w:r>
+      <w:r>
+        <w:t>nonlinear</w:t>
+      </w:r>
+      <w:r>
+        <w:t xml:space="preserve"> patterns from the data can be learned by the model. Again, regularization technique called dropout layer was used with a dropout rate of </w:t>
+      </w:r>
+      <w:r>
         <w:rPr>
           <w:highlight w:val="cyan"/>
         </w:rPr>
-        <w:t>32</w:t>
-      </w:r>
-      <w:r>
-        <w:t xml:space="preserve"> neurons and passed it through a ReLU activation function. This layer is benefical in bringing nonlinearity to the model and thus, such </w:t>
-      </w:r>
-      <w:r>
-        <w:t>nonlinear</w:t>
-      </w:r>
-      <w:r>
-        <w:t xml:space="preserve"> patterns from the data can be learned by the model. Again, regularization technique called dropout layer was used with a dropout rate of </w:t>
-      </w:r>
-      <w:r>
-        <w:rPr>
-          <w:highlight w:val="cyan"/>
-        </w:rPr>
         <w:t>0.5</w:t>
       </w:r>
       <w:r>
-        <w:t>. This will effectively drop out half the input units during training thus improving the model’s regularity and its performance.  The last layer is a dense layer with one neuron and a sigmoid activation, which is used for binary classification, and it outputs a probability value that ranges from zero to one concering the event of a fall.</w:t>
+        <w:t xml:space="preserve">. This will effectively drop out half the input units during training thus improving the model’s regularity and its performance.  The last layer is a dense layer with one neuron and a sigmoid activation, which is used for binary classification, and it outputs a probability value that ranges from zero to one </w:t>
+      </w:r>
+      <w:r>
+        <w:t>concerning</w:t>
+      </w:r>
+      <w:r>
+        <w:t xml:space="preserve"> the event of a fall.</w:t>
       </w:r>
     </w:p>
     <w:p>
@@ -3224,7 +3690,15 @@
         <w:t>32</w:t>
       </w:r>
       <w:r>
-        <w:t xml:space="preserve"> units and applied the ReLU activation function after the GRU layer. This layer helps in the addition of nonlinearity into the model, therefore allowing the model to pick complicated patterns from the data. To prevent overfitting, a dropout layer has been used with a dropout rate of </w:t>
+        <w:t xml:space="preserve"> units and applied the </w:t>
+      </w:r>
+      <w:proofErr w:type="spellStart"/>
+      <w:r>
+        <w:t>ReLU</w:t>
+      </w:r>
+      <w:proofErr w:type="spellEnd"/>
+      <w:r>
+        <w:t xml:space="preserve"> activation function after the GRU layer. This layer helps in the addition of nonlinearity into the model, therefore allowing the model to pick complicated patterns from the data. To prevent overfitting, a dropout layer has been used with a dropout rate of </w:t>
       </w:r>
       <w:r>
         <w:rPr>
@@ -3250,10 +3724,26 @@
         <w:t xml:space="preserve">Regarding BERT model, </w:t>
       </w:r>
       <w:r>
-        <w:t xml:space="preserve">a custom dataset class, FallDetectionDataset, is created to handle the dataset's text and label fields. This class leverages a tokenizer to preprocess the text data, converting it into a format that BERT can process. The tokenizer ensures that the text sequences are appropriately padded or truncated to a specified maximum length. The DistilBERT model is </w:t>
-      </w:r>
-      <w:r>
-        <w:t>then initialized for sequence classification tasks. This involves setting up the model to output two classes (fall and not fall). The model's architecture is specifically designed to handle classification tasks by leveraging the powerful contextual embeddings provided by BERT. The training phase involves setting up an optimizer to adjust the model's parameters. A training loop iterates over the dataset in batches, passing the tokenized inputs through the model to obtain predictions. The loss between the predicted labels and actual labels is calculated, and backpropagation is used to update the model's weights.</w:t>
+        <w:t xml:space="preserve">a custom dataset class, </w:t>
+      </w:r>
+      <w:proofErr w:type="spellStart"/>
+      <w:r>
+        <w:t>FallDetectionDataset</w:t>
+      </w:r>
+      <w:proofErr w:type="spellEnd"/>
+      <w:r>
+        <w:t xml:space="preserve">, is created to handle the dataset's text and label fields. This class leverages a tokenizer to preprocess the text data, converting it into a format that BERT can process. The tokenizer ensures that the text </w:t>
+      </w:r>
+      <w:r>
+        <w:t xml:space="preserve">sequences are appropriately padded or truncated to a specified maximum length. The </w:t>
+      </w:r>
+      <w:proofErr w:type="spellStart"/>
+      <w:r>
+        <w:t>DistilBERT</w:t>
+      </w:r>
+      <w:proofErr w:type="spellEnd"/>
+      <w:r>
+        <w:t xml:space="preserve"> model is then initialized for sequence classification tasks. This involves setting up the model to output two classes (fall and not fall). The model's architecture is specifically designed to handle classification tasks by leveraging the powerful contextual embeddings provided by BERT. The training phase involves setting up an optimizer to adjust the model's parameters. A training loop iterates over the dataset in batches, passing the tokenized inputs through the model to obtain predictions. The loss between the predicted labels and actual labels is calculated, and backpropagation is used to update the model's weights.</w:t>
       </w:r>
     </w:p>
     <w:p>
@@ -3270,7 +3760,15 @@
         <w:t>A</w:t>
       </w:r>
       <w:r>
-        <w:t xml:space="preserve"> Temporal Fusion Transformer architecture using Long Short-Term Memory units in pursuit of our objective: modeling temporal dependencies that would improve the prediction accuracy. The model input shape was set to ⁠ (40, 3) ⁠, where the first value is the sequence length, and the latter is the number of features. So at the core lies an LSTM layer with 256 units. LSTMs are one kind of recurrent neural network that is particularly well known for its ability to handle long-term dependencies in sequential data and thus appropriate in the processing and prediction of time-series data. The LSTM layer outputs sequences, which are then treated by a Multi-Head Attention layer with four heads. This would increase the attention to different parts of the sequence, further enhancing this model's ability in learning. A gated mechanism is added to the model with a Dense layer of </w:t>
+        <w:t xml:space="preserve"> Temporal Fusion Transformer architecture using Long Short-Term Memory units in pursuit of our objective: modeling temporal dependencies that would improve the prediction accuracy. The model input shape was set to ⁠ (40, 3) ⁠, where the first value is the sequence length, and the latter is the number of features. </w:t>
+      </w:r>
+      <w:proofErr w:type="gramStart"/>
+      <w:r>
+        <w:t>So</w:t>
+      </w:r>
+      <w:proofErr w:type="gramEnd"/>
+      <w:r>
+        <w:t xml:space="preserve"> at the core lies an LSTM layer with 256 units. LSTMs are one kind of recurrent neural network that is particularly well known for its ability to handle long-term dependencies in sequential data and thus appropriate in the processing and prediction of time-series data. The LSTM layer outputs sequences, which are then treated by a Multi-Head Attention layer with four heads. This would increase the attention to different parts of the sequence, further enhancing this model's ability in learning. A gated mechanism is added to the model with a Dense layer of </w:t>
       </w:r>
       <w:r>
         <w:rPr>
@@ -3288,7 +3786,15 @@
         <w:t>32</w:t>
       </w:r>
       <w:r>
-        <w:t xml:space="preserve"> units and ReLU activation to introduce non-linearity into the model, which enables it to learn complex patterns, and a Dropout Layer with a rate of </w:t>
+        <w:t xml:space="preserve"> units and </w:t>
+      </w:r>
+      <w:proofErr w:type="spellStart"/>
+      <w:r>
+        <w:t>ReLU</w:t>
+      </w:r>
+      <w:proofErr w:type="spellEnd"/>
+      <w:r>
+        <w:t xml:space="preserve"> activation to introduce non-linearity into the model, which enables it to learn complex patterns, and a Dropout Layer with a rate of </w:t>
       </w:r>
       <w:r>
         <w:rPr>
@@ -3323,7 +3829,10 @@
         <w:t>s’</w:t>
       </w:r>
       <w:r>
-        <w:t xml:space="preserve"> parmeters</w:t>
+        <w:t xml:space="preserve"> </w:t>
+      </w:r>
+      <w:r>
+        <w:t>parameters</w:t>
       </w:r>
       <w:r>
         <w:t xml:space="preserve">, we set a pre-defined learning rate with a value </w:t>
@@ -3347,7 +3856,15 @@
         <w:t>32</w:t>
       </w:r>
       <w:r>
-        <w:t>. We used 20% for the validation split to check how well our model worked on data it had not seen before. The early stopping callback will stop training if the model fails to perform better in the validation set in order to prevent overfitting and save time during training.</w:t>
+        <w:t xml:space="preserve">. We used 20% for the validation split to check how well our model worked on data it had not seen before. The early stopping callback will stop training if the model fails to perform better in the validation set </w:t>
+      </w:r>
+      <w:proofErr w:type="gramStart"/>
+      <w:r>
+        <w:t>in order to</w:t>
+      </w:r>
+      <w:proofErr w:type="gramEnd"/>
+      <w:r>
+        <w:t xml:space="preserve"> prevent overfitting and save time during training.</w:t>
       </w:r>
       <w:r>
         <w:t xml:space="preserve"> The models' performance is then assessed using the testing dataset.</w:t>
@@ -3476,7 +3993,6 @@
               <w:ind w:firstLine="0"/>
             </w:pPr>
             <w:r>
-              <w:lastRenderedPageBreak/>
               <w:t>learning</w:t>
             </w:r>
             <w:r>
@@ -3761,7 +4277,15 @@
         <w:ind w:firstLine="202"/>
       </w:pPr>
       <w:r>
-        <w:t xml:space="preserve">When a binary classification precision score is 100%, all items identified as belonging to the positive class actually do belong to the positive class </w:t>
+        <w:t xml:space="preserve">When a binary classification precision score is 100%, all items identified as belonging to the positive class </w:t>
+      </w:r>
+      <w:proofErr w:type="gramStart"/>
+      <w:r>
+        <w:t>actually do</w:t>
+      </w:r>
+      <w:proofErr w:type="gramEnd"/>
+      <w:r>
+        <w:t xml:space="preserve"> belong to the positive class </w:t>
       </w:r>
       <w:r>
         <w:t>[21]</w:t>
@@ -4135,7 +4659,13 @@
         <w:jc w:val="both"/>
       </w:pPr>
       <w:r>
-        <w:t>The ROC is used to visualize the effectivenes of a model’s classification performance [13].</w:t>
+        <w:t xml:space="preserve">The ROC is used to visualize the </w:t>
+      </w:r>
+      <w:r>
+        <w:t>effectiveness</w:t>
+      </w:r>
+      <w:r>
+        <w:t xml:space="preserve"> of a model’s classification performance [13].</w:t>
       </w:r>
     </w:p>
     <w:p>
@@ -4239,8 +4769,8 @@
         <w:tblLook w:val="04A0" w:firstRow="1" w:lastRow="0" w:firstColumn="1" w:lastColumn="0" w:noHBand="0" w:noVBand="1"/>
       </w:tblPr>
       <w:tblGrid>
-        <w:gridCol w:w="2628"/>
-        <w:gridCol w:w="2628"/>
+        <w:gridCol w:w="2509"/>
+        <w:gridCol w:w="2531"/>
       </w:tblGrid>
       <w:tr>
         <w:tc>
@@ -4306,24 +4836,116 @@
       <w:pPr>
         <w:ind w:left="202" w:firstLine="202"/>
         <w:jc w:val="both"/>
-      </w:pPr>
-      <w:r>
-        <w:t xml:space="preserve">Figure 2 illustrates ROC curve and confusion matrix of </w:t>
-      </w:r>
-      <w:r>
-        <w:t>LSTM</w:t>
-      </w:r>
-      <w:r>
-        <w:t>.</w:t>
-      </w:r>
-      <w:r>
-        <w:t xml:space="preserve"> </w:t>
-      </w:r>
-      <w:r>
-        <w:rPr>
-          <w:highlight w:val="cyan"/>
-        </w:rPr>
-        <w:t>Comment</w:t>
+        <w:rPr>
+          <w:b/>
+          <w:bCs/>
+        </w:rPr>
+      </w:pPr>
+      <w:r>
+        <w:t>LSTM-</w:t>
+      </w:r>
+      <w:r>
+        <w:rPr>
+          <w:b/>
+          <w:bCs/>
+        </w:rPr>
+        <w:t>Confusion Matrix:</w:t>
+      </w:r>
+    </w:p>
+    <w:p>
+      <w:pPr>
+        <w:ind w:left="202" w:firstLine="202"/>
+        <w:jc w:val="both"/>
+      </w:pPr>
+      <w:r>
+        <w:t>The model is better at correctly identifying ‘Not Fall’ instances (1395 true negatives) than ‘Fall’ instances (1331 true positives).</w:t>
+      </w:r>
+    </w:p>
+    <w:p>
+      <w:pPr>
+        <w:ind w:left="202" w:firstLine="202"/>
+        <w:jc w:val="both"/>
+      </w:pPr>
+      <w:r>
+        <w:t>There is a notable number of false negatives (125</w:t>
+      </w:r>
+      <w:r>
+        <w:t>), meaning</w:t>
+      </w:r>
+      <w:r>
+        <w:t xml:space="preserve"> many actual falls are being </w:t>
+      </w:r>
+      <w:r>
+        <w:t>predicted</w:t>
+      </w:r>
+      <w:r>
+        <w:t xml:space="preserve"> as not falls.</w:t>
+      </w:r>
+    </w:p>
+    <w:p>
+      <w:pPr>
+        <w:ind w:left="202" w:firstLine="202"/>
+        <w:jc w:val="both"/>
+      </w:pPr>
+      <w:r>
+        <w:t>There are also a few false positives (61), where the model predicts a fall when there is none.</w:t>
+      </w:r>
+    </w:p>
+    <w:p>
+      <w:pPr>
+        <w:ind w:left="202" w:firstLine="202"/>
+        <w:jc w:val="both"/>
+        <w:rPr>
+          <w:b/>
+          <w:bCs/>
+        </w:rPr>
+      </w:pPr>
+      <w:r>
+        <w:rPr>
+          <w:b/>
+          <w:bCs/>
+        </w:rPr>
+        <w:t>LSTM-</w:t>
+      </w:r>
+      <w:r>
+        <w:rPr>
+          <w:b/>
+          <w:bCs/>
+        </w:rPr>
+        <w:t>ROC curve</w:t>
+      </w:r>
+    </w:p>
+    <w:p>
+      <w:pPr>
+        <w:ind w:left="202" w:firstLine="202"/>
+        <w:jc w:val="both"/>
+      </w:pPr>
+      <w:r>
+        <w:t>The orange curve represents the performance of the fall detection model.</w:t>
+      </w:r>
+    </w:p>
+    <w:p>
+      <w:pPr>
+        <w:ind w:left="202" w:firstLine="202"/>
+        <w:jc w:val="both"/>
+      </w:pPr>
+      <w:r>
+        <w:t xml:space="preserve">The area under the curve (AUC) is </w:t>
+      </w:r>
+      <w:r>
+        <w:t>0.9361, which</w:t>
+      </w:r>
+      <w:r>
+        <w:t xml:space="preserve"> indicates the model has excellent performance.</w:t>
+      </w:r>
+    </w:p>
+    <w:p>
+      <w:pPr>
+        <w:ind w:left="202" w:firstLine="202"/>
+        <w:jc w:val="both"/>
+      </w:pPr>
+      <w:r>
+        <w:t>The curve shows that the model has strong discriminative ability, meaning it can effectively distinguish between falls and not falls.</w:t>
       </w:r>
     </w:p>
     <w:p>
@@ -4433,8 +5055,8 @@
         <w:tblLook w:val="04A0" w:firstRow="1" w:lastRow="0" w:firstColumn="1" w:lastColumn="0" w:noHBand="0" w:noVBand="1"/>
       </w:tblPr>
       <w:tblGrid>
-        <w:gridCol w:w="2509"/>
-        <w:gridCol w:w="2545"/>
+        <w:gridCol w:w="2391"/>
+        <w:gridCol w:w="2447"/>
       </w:tblGrid>
       <w:tr>
         <w:tc>
@@ -4508,196 +5130,135 @@
       <w:pPr>
         <w:ind w:left="202" w:firstLine="202"/>
         <w:jc w:val="both"/>
-      </w:pPr>
-      <w:r>
-        <w:t xml:space="preserve">Figure 3 illustrates ROC curve and confusion matrix of </w:t>
-      </w:r>
-      <w:r>
-        <w:t>GRU</w:t>
-      </w:r>
-      <w:r>
-        <w:t xml:space="preserve">. </w:t>
-      </w:r>
-      <w:r>
-        <w:rPr>
-          <w:highlight w:val="cyan"/>
-        </w:rPr>
-        <w:t>Comment</w:t>
-      </w:r>
-    </w:p>
-    <w:p>
-      <w:pPr>
-        <w:ind w:left="202" w:firstLine="202"/>
-        <w:jc w:val="both"/>
-      </w:pPr>
-    </w:p>
-    <w:p>
-      <w:pPr>
-        <w:ind w:left="202" w:firstLine="202"/>
-        <w:jc w:val="both"/>
         <w:rPr>
           <w:b/>
           <w:bCs/>
-          <w:lang w:val="en-CA"/>
-        </w:rPr>
-      </w:pPr>
-      <w:r>
-        <w:t>BERT</w:t>
-      </w:r>
-      <w:r>
-        <w:t>:</w:t>
-      </w:r>
-      <w:r>
-        <w:rPr>
-          <w:lang w:val="en-CA"/>
-        </w:rPr>
-        <w:t xml:space="preserve"> </w:t>
-      </w:r>
+        </w:rPr>
+      </w:pPr>
       <w:r>
         <w:rPr>
           <w:b/>
           <w:bCs/>
-          <w:lang w:val="en-CA"/>
-        </w:rPr>
-        <w:t>Confusion Matrix</w:t>
+        </w:rPr>
+        <w:t>GRU-</w:t>
       </w:r>
       <w:r>
         <w:rPr>
           <w:b/>
           <w:bCs/>
-          <w:lang w:val="en-CA"/>
-        </w:rPr>
-        <w:t xml:space="preserve"> </w:t>
-      </w:r>
-    </w:p>
-    <w:p>
-      <w:pPr>
-        <w:ind w:left="404"/>
-        <w:jc w:val="both"/>
-      </w:pPr>
-      <w:r>
-        <w:rPr>
-          <w:lang w:val="en-CA"/>
-        </w:rPr>
-        <w:t>T</w:t>
-      </w:r>
-      <w:r>
-        <w:t>he model is better at correctly identifying 'Not Fall' instances (1005 true negatives) than 'Fall' instances (736 true positives).</w:t>
-      </w:r>
-    </w:p>
-    <w:p>
-      <w:pPr>
-        <w:ind w:left="404"/>
-        <w:jc w:val="both"/>
-      </w:pPr>
-      <w:r>
-        <w:t>There is a significant number of false negatives (720), meaning many actual falls are being predicted as not falls.</w:t>
-      </w:r>
-    </w:p>
-    <w:p>
-      <w:pPr>
-        <w:ind w:left="404"/>
-        <w:jc w:val="both"/>
-      </w:pPr>
-      <w:r>
-        <w:t>There are also a considerable number of false positives (451), where the model predicts a fall when there is none.</w:t>
+        </w:rPr>
+        <w:t>Confusion Matrix:</w:t>
       </w:r>
     </w:p>
     <w:p>
       <w:pPr>
         <w:ind w:left="202" w:firstLine="202"/>
         <w:jc w:val="both"/>
-        <w:rPr>
-          <w:lang w:val="en-CA"/>
-        </w:rPr>
-      </w:pPr>
-      <w:r>
-        <w:t>BERT</w:t>
-      </w:r>
-      <w:r>
-        <w:t>:</w:t>
-      </w:r>
-      <w:r>
-        <w:rPr>
-          <w:lang w:val="en-CA"/>
-        </w:rPr>
-        <w:t xml:space="preserve"> </w:t>
-      </w:r>
-      <w:r>
+      </w:pPr>
+      <w:r>
+        <w:t>The model is better at correctly identifying ‘Not Fall’ instances (1386 true negatives) than ‘Fall’ instances (1393 true positives).</w:t>
+      </w:r>
+    </w:p>
+    <w:p>
+      <w:pPr>
+        <w:ind w:left="202" w:firstLine="202"/>
+        <w:jc w:val="both"/>
+      </w:pPr>
+      <w:r>
+        <w:t>There is a relatively low number of false negatives (63</w:t>
+      </w:r>
+      <w:r>
+        <w:t>), meaning</w:t>
+      </w:r>
+      <w:r>
+        <w:t xml:space="preserve"> many actual falls are being predicted </w:t>
+      </w:r>
+      <w:r>
+        <w:t>correctly.</w:t>
+      </w:r>
+    </w:p>
+    <w:p>
+      <w:pPr>
+        <w:ind w:left="202" w:firstLine="202"/>
+        <w:jc w:val="both"/>
+      </w:pPr>
+      <w:r>
+        <w:t>There are also a few false positives (</w:t>
+      </w:r>
+      <w:r>
+        <w:t>70</w:t>
+      </w:r>
+      <w:r>
+        <w:t>), where the model predicts a fall when there is none.</w:t>
+      </w:r>
+    </w:p>
+    <w:p>
+      <w:pPr>
+        <w:ind w:left="202" w:firstLine="202"/>
+        <w:jc w:val="both"/>
         <w:rPr>
           <w:b/>
           <w:bCs/>
-          <w:lang w:val="en-CA"/>
-        </w:rPr>
-        <w:t>ROC Curve</w:t>
-      </w:r>
-    </w:p>
-    <w:p>
-      <w:pPr>
-        <w:ind w:left="404"/>
-        <w:jc w:val="both"/>
-        <w:rPr>
-          <w:lang w:val="en-CA"/>
-        </w:rPr>
-      </w:pPr>
-      <w:r>
-        <w:rPr>
-          <w:lang w:val="en-CA"/>
-        </w:rPr>
-        <w:t xml:space="preserve">The blue curve represents the performance of the </w:t>
-      </w:r>
-      <w:r>
-        <w:rPr>
-          <w:lang w:val="en-CA"/>
-        </w:rPr>
-        <w:t xml:space="preserve">fall </w:t>
-      </w:r>
-      <w:r>
-        <w:rPr>
-          <w:lang w:val="en-CA"/>
-        </w:rPr>
-        <w:t>detection</w:t>
-      </w:r>
-      <w:r>
-        <w:rPr>
-          <w:lang w:val="en-CA"/>
-        </w:rPr>
-        <w:t xml:space="preserve"> model.</w:t>
-      </w:r>
-    </w:p>
-    <w:p>
-      <w:pPr>
-        <w:ind w:left="404"/>
-        <w:jc w:val="both"/>
-        <w:rPr>
-          <w:lang w:val="en-CA"/>
-        </w:rPr>
-      </w:pPr>
-      <w:r>
-        <w:rPr>
-          <w:lang w:val="en-CA"/>
-        </w:rPr>
-        <w:t>The area under the curve (AUC) is 0.6476, which indicates the model has a better performance than a random classifier (AUC = 0.5) but still far from perfect (AUC = 1.0).</w:t>
-      </w:r>
-    </w:p>
-    <w:p>
-      <w:pPr>
-        <w:ind w:left="404"/>
-        <w:jc w:val="both"/>
-        <w:rPr>
-          <w:lang w:val="en-CA"/>
-        </w:rPr>
-      </w:pPr>
-      <w:r>
-        <w:rPr>
-          <w:lang w:val="en-CA"/>
-        </w:rPr>
-        <w:t>The curve shows that the model has moderate discriminative ability, meaning it can somewhat distinguish between falls and not falls but there is room for improvement.</w:t>
-      </w:r>
-    </w:p>
-    <w:p>
-      <w:pPr>
-        <w:ind w:left="404"/>
+        </w:rPr>
+      </w:pPr>
+      <w:r>
+        <w:rPr>
+          <w:b/>
+          <w:bCs/>
+        </w:rPr>
+        <w:t>GRU-</w:t>
+      </w:r>
+      <w:r>
+        <w:rPr>
+          <w:b/>
+          <w:bCs/>
+        </w:rPr>
+        <w:t>ROC curve</w:t>
+      </w:r>
+      <w:r>
+        <w:rPr>
+          <w:b/>
+          <w:bCs/>
+        </w:rPr>
+        <w:t>:</w:t>
+      </w:r>
+    </w:p>
+    <w:p>
+      <w:pPr>
+        <w:ind w:left="202" w:firstLine="202"/>
+        <w:jc w:val="both"/>
+      </w:pPr>
+      <w:r>
+        <w:t>The orange curve represents the performance of the fall detection model.</w:t>
+      </w:r>
+    </w:p>
+    <w:p>
+      <w:pPr>
+        <w:ind w:left="202" w:firstLine="202"/>
+        <w:jc w:val="both"/>
+      </w:pPr>
+      <w:r>
+        <w:t xml:space="preserve">The area under the curve (AUC) is </w:t>
+      </w:r>
+      <w:r>
+        <w:t>0.9543, which</w:t>
+      </w:r>
+      <w:r>
+        <w:t xml:space="preserve"> indicates the model has excellent performance.</w:t>
+      </w:r>
+    </w:p>
+    <w:p>
+      <w:pPr>
+        <w:ind w:left="202" w:firstLine="202"/>
+        <w:jc w:val="both"/>
+      </w:pPr>
+      <w:r>
+        <w:t>The curve shows that the model has strong discriminative ability, meaning it can effectively distinguish between falls and not falls.</w:t>
+      </w:r>
+    </w:p>
+    <w:p>
+      <w:pPr>
+        <w:ind w:left="202" w:firstLine="202"/>
         <w:jc w:val="both"/>
       </w:pPr>
     </w:p>
@@ -4803,8 +5364,8 @@
         <w:tblLook w:val="04A0" w:firstRow="1" w:lastRow="0" w:firstColumn="1" w:lastColumn="0" w:noHBand="0" w:noVBand="1"/>
       </w:tblPr>
       <w:tblGrid>
-        <w:gridCol w:w="2624"/>
-        <w:gridCol w:w="2430"/>
+        <w:gridCol w:w="2498"/>
+        <w:gridCol w:w="2340"/>
       </w:tblGrid>
       <w:tr>
         <w:tc>
@@ -4879,24 +5440,169 @@
       <w:pPr>
         <w:ind w:left="202" w:firstLine="202"/>
         <w:jc w:val="both"/>
-      </w:pPr>
+        <w:rPr>
+          <w:b/>
+          <w:bCs/>
+          <w:lang w:val="en-CA"/>
+        </w:rPr>
+      </w:pPr>
+      <w:r>
+        <w:t>BERT</w:t>
+      </w:r>
+      <w:r>
+        <w:t>:</w:t>
+      </w:r>
+      <w:r>
+        <w:rPr>
+          <w:lang w:val="en-CA"/>
+        </w:rPr>
+        <w:t xml:space="preserve"> </w:t>
+      </w:r>
+      <w:r>
+        <w:rPr>
+          <w:b/>
+          <w:bCs/>
+          <w:lang w:val="en-CA"/>
+        </w:rPr>
+        <w:t xml:space="preserve">Confusion Matrix </w:t>
+      </w:r>
+    </w:p>
+    <w:p>
+      <w:pPr>
+        <w:ind w:left="404"/>
+        <w:jc w:val="both"/>
+      </w:pPr>
+      <w:r>
+        <w:rPr>
+          <w:lang w:val="en-CA"/>
+        </w:rPr>
+        <w:t>T</w:t>
+      </w:r>
+      <w:r>
+        <w:t>he model is better at correctly identifying 'Not Fall' instances (1005 true negatives) than 'Fall' instances (736 true positives).</w:t>
+      </w:r>
+    </w:p>
+    <w:p>
+      <w:pPr>
+        <w:ind w:left="404"/>
+        <w:jc w:val="both"/>
+      </w:pPr>
+      <w:r>
+        <w:t>There is a significant number of false negatives (720), meaning many actual falls are being predicted as not falls.</w:t>
+      </w:r>
+    </w:p>
+    <w:p>
+      <w:pPr>
+        <w:ind w:left="404"/>
+        <w:jc w:val="both"/>
+      </w:pPr>
+      <w:r>
+        <w:t>There are also a considerable number of false positives (451), where the model predicts a fall when there is none.</w:t>
+      </w:r>
     </w:p>
     <w:p>
       <w:pPr>
         <w:ind w:left="202" w:firstLine="202"/>
         <w:jc w:val="both"/>
+        <w:rPr>
+          <w:lang w:val="en-CA"/>
+        </w:rPr>
+      </w:pPr>
+      <w:r>
+        <w:t>BERT</w:t>
+      </w:r>
+      <w:r>
+        <w:t>:</w:t>
+      </w:r>
+      <w:r>
+        <w:rPr>
+          <w:lang w:val="en-CA"/>
+        </w:rPr>
+        <w:t xml:space="preserve"> </w:t>
+      </w:r>
+      <w:r>
+        <w:rPr>
+          <w:b/>
+          <w:bCs/>
+          <w:lang w:val="en-CA"/>
+        </w:rPr>
+        <w:t>ROC Curve</w:t>
+      </w:r>
+    </w:p>
+    <w:p>
+      <w:pPr>
+        <w:ind w:left="404"/>
+        <w:jc w:val="both"/>
+        <w:rPr>
+          <w:lang w:val="en-CA"/>
+        </w:rPr>
+      </w:pPr>
+      <w:r>
+        <w:rPr>
+          <w:lang w:val="en-CA"/>
+        </w:rPr>
+        <w:t xml:space="preserve">The blue curve represents the performance of the fall </w:t>
+      </w:r>
+      <w:r>
+        <w:rPr>
+          <w:lang w:val="en-CA"/>
+        </w:rPr>
+        <w:t>detection</w:t>
+      </w:r>
+      <w:r>
+        <w:rPr>
+          <w:lang w:val="en-CA"/>
+        </w:rPr>
+        <w:t xml:space="preserve"> model.</w:t>
+      </w:r>
+    </w:p>
+    <w:p>
+      <w:pPr>
+        <w:ind w:left="404"/>
+        <w:jc w:val="both"/>
+        <w:rPr>
+          <w:lang w:val="en-CA"/>
+        </w:rPr>
+      </w:pPr>
+      <w:r>
+        <w:rPr>
+          <w:lang w:val="en-CA"/>
+        </w:rPr>
+        <w:lastRenderedPageBreak/>
+        <w:t>The area under the curve (AUC) is 0.6476, which indicates the model has a better performance than a random classifier (AUC = 0.5) but still far from perfect (AUC = 1.0).</w:t>
+      </w:r>
+    </w:p>
+    <w:p>
+      <w:pPr>
+        <w:ind w:left="404"/>
+        <w:jc w:val="both"/>
+        <w:rPr>
+          <w:lang w:val="en-CA"/>
+        </w:rPr>
+      </w:pPr>
+      <w:r>
+        <w:rPr>
+          <w:lang w:val="en-CA"/>
+        </w:rPr>
+        <w:t>The curve shows that the model has moderate discriminative ability, meaning it can somewhat distinguish between falls and not falls but there is room for improvement.</w:t>
+      </w:r>
+    </w:p>
+    <w:p>
+      <w:pPr>
+        <w:ind w:left="202" w:firstLine="202"/>
+        <w:jc w:val="both"/>
+      </w:pPr>
+    </w:p>
+    <w:p>
+      <w:pPr>
+        <w:ind w:left="202" w:firstLine="202"/>
+        <w:jc w:val="both"/>
       </w:pPr>
       <w:r>
         <w:t>TFT</w:t>
       </w:r>
       <w:r>
         <w:t xml:space="preserve">: </w:t>
-      </w:r>
-      <w:r>
-        <w:rPr>
-          <w:highlight w:val="cyan"/>
-        </w:rPr>
-        <w:t>Comment</w:t>
       </w:r>
     </w:p>
     <w:p>
@@ -5014,8 +5720,8 @@
         <w:tblLook w:val="04A0" w:firstRow="1" w:lastRow="0" w:firstColumn="1" w:lastColumn="0" w:noHBand="0" w:noVBand="1"/>
       </w:tblPr>
       <w:tblGrid>
-        <w:gridCol w:w="2682"/>
-        <w:gridCol w:w="2574"/>
+        <w:gridCol w:w="2560"/>
+        <w:gridCol w:w="2480"/>
       </w:tblGrid>
       <w:tr>
         <w:tc>
@@ -5099,11 +5805,114 @@
       <w:r>
         <w:t xml:space="preserve">. </w:t>
       </w:r>
-      <w:r>
-        <w:rPr>
-          <w:highlight w:val="cyan"/>
-        </w:rPr>
-        <w:t>Comment</w:t>
+    </w:p>
+    <w:p>
+      <w:pPr>
+        <w:ind w:left="202" w:firstLine="202"/>
+        <w:jc w:val="both"/>
+        <w:rPr>
+          <w:b/>
+          <w:bCs/>
+        </w:rPr>
+      </w:pPr>
+      <w:r>
+        <w:rPr>
+          <w:b/>
+          <w:bCs/>
+        </w:rPr>
+        <w:t>TFT-</w:t>
+      </w:r>
+      <w:r>
+        <w:rPr>
+          <w:b/>
+          <w:bCs/>
+        </w:rPr>
+        <w:t>Confusion Matrix:</w:t>
+      </w:r>
+    </w:p>
+    <w:p>
+      <w:pPr>
+        <w:ind w:left="202" w:firstLine="202"/>
+        <w:jc w:val="both"/>
+      </w:pPr>
+      <w:r>
+        <w:t>The model is better at correctly identifying ‘Not Fall’ instances (1404 true negatives) than ‘Fall’ instances (1395 true positives).</w:t>
+      </w:r>
+    </w:p>
+    <w:p>
+      <w:pPr>
+        <w:ind w:left="202" w:firstLine="202"/>
+        <w:jc w:val="both"/>
+      </w:pPr>
+      <w:r>
+        <w:t>There is a relatively low number of false negatives (61), meaning many actual falls are being predicted correctly.</w:t>
+      </w:r>
+    </w:p>
+    <w:p>
+      <w:pPr>
+        <w:ind w:left="202" w:firstLine="202"/>
+        <w:jc w:val="both"/>
+      </w:pPr>
+      <w:r>
+        <w:t>There are also a few false positives (52), where the model predicts a fall when there is none.</w:t>
+      </w:r>
+    </w:p>
+    <w:p>
+      <w:pPr>
+        <w:ind w:left="202" w:firstLine="202"/>
+        <w:jc w:val="both"/>
+        <w:rPr>
+          <w:b/>
+          <w:bCs/>
+        </w:rPr>
+      </w:pPr>
+      <w:r>
+        <w:rPr>
+          <w:b/>
+          <w:bCs/>
+        </w:rPr>
+        <w:t>TFT-</w:t>
+      </w:r>
+      <w:r>
+        <w:rPr>
+          <w:b/>
+          <w:bCs/>
+        </w:rPr>
+        <w:t>ROC curve</w:t>
+      </w:r>
+      <w:r>
+        <w:rPr>
+          <w:b/>
+          <w:bCs/>
+        </w:rPr>
+        <w:t>:</w:t>
+      </w:r>
+    </w:p>
+    <w:p>
+      <w:pPr>
+        <w:ind w:left="202" w:firstLine="202"/>
+        <w:jc w:val="both"/>
+      </w:pPr>
+      <w:r>
+        <w:t>The orange curve represents the performance of the fall detection model.</w:t>
+      </w:r>
+    </w:p>
+    <w:p>
+      <w:pPr>
+        <w:ind w:left="202" w:firstLine="202"/>
+        <w:jc w:val="both"/>
+      </w:pPr>
+      <w:r>
+        <w:t>The area under the curve (AUC) is 0.9612, which indicates the model has excellent performance.</w:t>
+      </w:r>
+    </w:p>
+    <w:p>
+      <w:pPr>
+        <w:ind w:left="202" w:firstLine="202"/>
+        <w:jc w:val="both"/>
+      </w:pPr>
+      <w:r>
+        <w:t>The curve shows that the model has strong discriminative ability, meaning it can effectively distinguish between falls and not falls.</w:t>
       </w:r>
     </w:p>
     <w:p>
@@ -5213,7 +6022,6 @@
               <w:ind w:firstLine="0"/>
             </w:pPr>
             <w:r>
-              <w:lastRenderedPageBreak/>
               <w:t>Evaluation Metrics</w:t>
             </w:r>
           </w:p>
@@ -5597,15 +6405,22 @@
         <w:jc w:val="both"/>
       </w:pPr>
       <w:r>
-        <w:rPr>
-          <w:highlight w:val="cyan"/>
-        </w:rPr>
-        <w:t>Comment</w:t>
-      </w:r>
-    </w:p>
-    <w:p>
-      <w:pPr>
-        <w:pStyle w:val="Heading1"/>
+        <w:t xml:space="preserve">The evaluation metrics reflect that both LSTM and GRU perform very well on the accuracy, precision, recall, and F1-score. The LSTM model achieved an accuracy of 0.9361, a precision of 0.9562, a recall of 0.9141, and an F1-score of 0.9347, while GRU performed slightly better: accuracy of 0.9543, precision of 0.9522, recall of 0.9567, and F1-score of </w:t>
+      </w:r>
+      <w:r>
+        <w:t>0.9544. In contrast, BERT performed poorer with an accuracy of 0.5979, a precision of 0.6013, a recall of 0.5979, and an F1-score of 0.5944. This could be caused by the model being focused more on semantic understanding and less on sequential data processing. The TFT model competitively works with an accuracy of 0.9612, a precision of 0.9641, recall of 0.9581, and an F1-score of 0.9611, which has proved the effectiveness of this method in the integration of temporal and feature-based information about fall detection tasks. The best model on this dataset was provided by the TFT model, which means that this method is more capable of handling the complexities in the fall detection problem based on sensor data.</w:t>
+      </w:r>
+    </w:p>
+    <w:p>
+      <w:pPr>
+        <w:ind w:firstLine="202"/>
+        <w:jc w:val="both"/>
+      </w:pPr>
+    </w:p>
+    <w:p>
+      <w:pPr>
+        <w:ind w:firstLine="202"/>
+        <w:jc w:val="center"/>
       </w:pPr>
       <w:r>
         <w:t>C</w:t>
@@ -5632,7 +6447,15 @@
         <w:jc w:val="both"/>
       </w:pPr>
       <w:r>
-        <w:t xml:space="preserve">In summary, through this research, we have developed sophisticated deep learning models to evaluate the SmartWatch dataset, improving classification performance of fall detection. Furthermore, we conducted a methodical comparison of LSTM, GRU, BERT, </w:t>
+        <w:t xml:space="preserve">In summary, through this research, we have developed sophisticated deep learning models to evaluate the </w:t>
+      </w:r>
+      <w:proofErr w:type="spellStart"/>
+      <w:r>
+        <w:t>SmartWatch</w:t>
+      </w:r>
+      <w:proofErr w:type="spellEnd"/>
+      <w:r>
+        <w:t xml:space="preserve"> dataset, improving classification performance of fall detection. Furthermore, we conducted a methodical comparison of LSTM, GRU, BERT, </w:t>
       </w:r>
       <w:r>
         <w:t>TFT</w:t>
@@ -5675,7 +6498,15 @@
         <w:t>Instead of</w:t>
       </w:r>
       <w:r>
-        <w:t xml:space="preserve"> depending just on one random downsampling technique, w</w:t>
+        <w:t xml:space="preserve"> depending just on one random </w:t>
+      </w:r>
+      <w:proofErr w:type="spellStart"/>
+      <w:r>
+        <w:t>downsampling</w:t>
+      </w:r>
+      <w:proofErr w:type="spellEnd"/>
+      <w:r>
+        <w:t xml:space="preserve"> technique, w</w:t>
       </w:r>
       <w:r>
         <w:t>e</w:t>
@@ -5690,11 +6521,21 @@
         <w:t>multiple</w:t>
       </w:r>
       <w:r>
-        <w:t xml:space="preserve"> downsampling iterations, then </w:t>
-      </w:r>
+        <w:t xml:space="preserve"> </w:t>
+      </w:r>
+      <w:proofErr w:type="spellStart"/>
+      <w:r>
+        <w:t>downsampling</w:t>
+      </w:r>
+      <w:proofErr w:type="spellEnd"/>
+      <w:r>
+        <w:t xml:space="preserve"> iterations, then </w:t>
+      </w:r>
+      <w:proofErr w:type="spellStart"/>
       <w:r>
         <w:t>calcualte</w:t>
       </w:r>
+      <w:proofErr w:type="spellEnd"/>
       <w:r>
         <w:t xml:space="preserve"> the average </w:t>
       </w:r>
@@ -5767,7 +6608,39 @@
           <w:sz w:val="16"/>
           <w:szCs w:val="16"/>
         </w:rPr>
-        <w:t xml:space="preserve"> T. Mauldin, M. Canby, V. Metsis, A. Ngu, and C. Rivera, “SmartFall: A Smartwatch-Based Fall Detection System Using Deep Learning,” </w:t>
+        <w:t xml:space="preserve"> T. Mauldin, M. Canby, V. </w:t>
+      </w:r>
+      <w:proofErr w:type="spellStart"/>
+      <w:r>
+        <w:rPr>
+          <w:sz w:val="16"/>
+          <w:szCs w:val="16"/>
+        </w:rPr>
+        <w:t>Metsis</w:t>
+      </w:r>
+      <w:proofErr w:type="spellEnd"/>
+      <w:r>
+        <w:rPr>
+          <w:sz w:val="16"/>
+          <w:szCs w:val="16"/>
+        </w:rPr>
+        <w:t>, A. Ngu, and C. Rivera, “</w:t>
+      </w:r>
+      <w:proofErr w:type="spellStart"/>
+      <w:r>
+        <w:rPr>
+          <w:sz w:val="16"/>
+          <w:szCs w:val="16"/>
+        </w:rPr>
+        <w:t>SmartFall</w:t>
+      </w:r>
+      <w:proofErr w:type="spellEnd"/>
+      <w:r>
+        <w:rPr>
+          <w:sz w:val="16"/>
+          <w:szCs w:val="16"/>
+        </w:rPr>
+        <w:t xml:space="preserve">: A Smartwatch-Based Fall Detection System Using Deep Learning,” </w:t>
       </w:r>
       <w:r>
         <w:rPr>
@@ -5783,7 +6656,23 @@
           <w:sz w:val="16"/>
           <w:szCs w:val="16"/>
         </w:rPr>
-        <w:t>, vol. 18, no. 10, p. 3363, Oct. 2018, doi: https://doi.org/10.3390/s18103363.</w:t>
+        <w:t xml:space="preserve">, vol. 18, no. 10, p. 3363, Oct. 2018, </w:t>
+      </w:r>
+      <w:proofErr w:type="spellStart"/>
+      <w:r>
+        <w:rPr>
+          <w:sz w:val="16"/>
+          <w:szCs w:val="16"/>
+        </w:rPr>
+        <w:t>doi</w:t>
+      </w:r>
+      <w:proofErr w:type="spellEnd"/>
+      <w:r>
+        <w:rPr>
+          <w:sz w:val="16"/>
+          <w:szCs w:val="16"/>
+        </w:rPr>
+        <w:t>: https://doi.org/10.3390/s18103363.</w:t>
       </w:r>
     </w:p>
     <w:p>
@@ -5807,7 +6696,71 @@
           <w:sz w:val="16"/>
           <w:szCs w:val="16"/>
         </w:rPr>
-        <w:t xml:space="preserve"> M. Musci, D. De Martini, N. Blago, T. Facchinetti, and M. Piastra, “Online Fall Detection Using Recurrent Neural Networks,” </w:t>
+        <w:t xml:space="preserve"> M. </w:t>
+      </w:r>
+      <w:proofErr w:type="spellStart"/>
+      <w:r>
+        <w:rPr>
+          <w:sz w:val="16"/>
+          <w:szCs w:val="16"/>
+        </w:rPr>
+        <w:t>Musci</w:t>
+      </w:r>
+      <w:proofErr w:type="spellEnd"/>
+      <w:r>
+        <w:rPr>
+          <w:sz w:val="16"/>
+          <w:szCs w:val="16"/>
+        </w:rPr>
+        <w:t xml:space="preserve">, D. De Martini, N. </w:t>
+      </w:r>
+      <w:proofErr w:type="spellStart"/>
+      <w:r>
+        <w:rPr>
+          <w:sz w:val="16"/>
+          <w:szCs w:val="16"/>
+        </w:rPr>
+        <w:t>Blago</w:t>
+      </w:r>
+      <w:proofErr w:type="spellEnd"/>
+      <w:r>
+        <w:rPr>
+          <w:sz w:val="16"/>
+          <w:szCs w:val="16"/>
+        </w:rPr>
+        <w:t xml:space="preserve">, T. </w:t>
+      </w:r>
+      <w:proofErr w:type="spellStart"/>
+      <w:r>
+        <w:rPr>
+          <w:sz w:val="16"/>
+          <w:szCs w:val="16"/>
+        </w:rPr>
+        <w:t>Facchinetti</w:t>
+      </w:r>
+      <w:proofErr w:type="spellEnd"/>
+      <w:r>
+        <w:rPr>
+          <w:sz w:val="16"/>
+          <w:szCs w:val="16"/>
+        </w:rPr>
+        <w:t xml:space="preserve">, and M. </w:t>
+      </w:r>
+      <w:proofErr w:type="spellStart"/>
+      <w:r>
+        <w:rPr>
+          <w:sz w:val="16"/>
+          <w:szCs w:val="16"/>
+        </w:rPr>
+        <w:t>Piastra</w:t>
+      </w:r>
+      <w:proofErr w:type="spellEnd"/>
+      <w:r>
+        <w:rPr>
+          <w:sz w:val="16"/>
+          <w:szCs w:val="16"/>
+        </w:rPr>
+        <w:t xml:space="preserve">, “Online Fall Detection Using Recurrent Neural Networks,” </w:t>
       </w:r>
       <w:r>
         <w:rPr>
@@ -5823,7 +6776,23 @@
           <w:sz w:val="16"/>
           <w:szCs w:val="16"/>
         </w:rPr>
-        <w:t xml:space="preserve">, vol. 9, no. 3, pp. 1276–1289, Jul. 2021, doi: </w:t>
+        <w:t xml:space="preserve">, vol. 9, no. 3, pp. 1276–1289, Jul. 2021, </w:t>
+      </w:r>
+      <w:proofErr w:type="spellStart"/>
+      <w:r>
+        <w:rPr>
+          <w:sz w:val="16"/>
+          <w:szCs w:val="16"/>
+        </w:rPr>
+        <w:t>doi</w:t>
+      </w:r>
+      <w:proofErr w:type="spellEnd"/>
+      <w:r>
+        <w:rPr>
+          <w:sz w:val="16"/>
+          <w:szCs w:val="16"/>
+        </w:rPr>
+        <w:t xml:space="preserve">: </w:t>
       </w:r>
       <w:hyperlink r:id="rId19" w:history="1">
         <w:r>
@@ -5880,7 +6849,23 @@
           <w:sz w:val="16"/>
           <w:szCs w:val="16"/>
         </w:rPr>
-        <w:t xml:space="preserve">, Jul. 2020, doi: </w:t>
+        <w:t xml:space="preserve">, Jul. 2020, </w:t>
+      </w:r>
+      <w:proofErr w:type="spellStart"/>
+      <w:r>
+        <w:rPr>
+          <w:sz w:val="16"/>
+          <w:szCs w:val="16"/>
+        </w:rPr>
+        <w:t>doi</w:t>
+      </w:r>
+      <w:proofErr w:type="spellEnd"/>
+      <w:r>
+        <w:rPr>
+          <w:sz w:val="16"/>
+          <w:szCs w:val="16"/>
+        </w:rPr>
+        <w:t xml:space="preserve">: </w:t>
       </w:r>
       <w:hyperlink r:id="rId20" w:history="1">
         <w:r>
@@ -5944,7 +6929,23 @@
           <w:sz w:val="16"/>
           <w:szCs w:val="16"/>
         </w:rPr>
-        <w:t>, vol. 8, pp. 166117–166137, 2020, doi: https://doi.org/10.1109/access.2020.3021943.</w:t>
+        <w:t xml:space="preserve">, vol. 8, pp. 166117–166137, 2020, </w:t>
+      </w:r>
+      <w:proofErr w:type="spellStart"/>
+      <w:r>
+        <w:rPr>
+          <w:sz w:val="16"/>
+          <w:szCs w:val="16"/>
+        </w:rPr>
+        <w:t>doi</w:t>
+      </w:r>
+      <w:proofErr w:type="spellEnd"/>
+      <w:r>
+        <w:rPr>
+          <w:sz w:val="16"/>
+          <w:szCs w:val="16"/>
+        </w:rPr>
+        <w:t>: https://doi.org/10.1109/access.2020.3021943.</w:t>
       </w:r>
     </w:p>
     <w:p>
@@ -5984,7 +6985,23 @@
           <w:sz w:val="16"/>
           <w:szCs w:val="16"/>
         </w:rPr>
-        <w:t>, doi: 10.1109/JIOT.2024.3421336.</w:t>
+        <w:t xml:space="preserve">, </w:t>
+      </w:r>
+      <w:proofErr w:type="spellStart"/>
+      <w:r>
+        <w:rPr>
+          <w:sz w:val="16"/>
+          <w:szCs w:val="16"/>
+        </w:rPr>
+        <w:t>doi</w:t>
+      </w:r>
+      <w:proofErr w:type="spellEnd"/>
+      <w:r>
+        <w:rPr>
+          <w:sz w:val="16"/>
+          <w:szCs w:val="16"/>
+        </w:rPr>
+        <w:t>: 10.1109/JIOT.2024.3421336.</w:t>
       </w:r>
     </w:p>
     <w:p>
@@ -6045,7 +7062,23 @@
           <w:sz w:val="16"/>
           <w:szCs w:val="16"/>
         </w:rPr>
-        <w:t>, Jun. 2024, doi: https://doi.org/10.1007/s11042-024-19504-1.</w:t>
+        <w:t xml:space="preserve">, Jun. 2024, </w:t>
+      </w:r>
+      <w:proofErr w:type="spellStart"/>
+      <w:r>
+        <w:rPr>
+          <w:sz w:val="16"/>
+          <w:szCs w:val="16"/>
+        </w:rPr>
+        <w:t>doi</w:t>
+      </w:r>
+      <w:proofErr w:type="spellEnd"/>
+      <w:r>
+        <w:rPr>
+          <w:sz w:val="16"/>
+          <w:szCs w:val="16"/>
+        </w:rPr>
+        <w:t>: https://doi.org/10.1007/s11042-024-19504-1.</w:t>
       </w:r>
     </w:p>
     <w:p>
@@ -6106,7 +7139,23 @@
           <w:sz w:val="16"/>
           <w:szCs w:val="16"/>
         </w:rPr>
-        <w:t>, vol. 72, p. 103355, Feb. 2022, doi: https://doi.org/10.1016/j.bspc.2021.103355.</w:t>
+        <w:t xml:space="preserve">, vol. 72, p. 103355, Feb. 2022, </w:t>
+      </w:r>
+      <w:proofErr w:type="spellStart"/>
+      <w:r>
+        <w:rPr>
+          <w:sz w:val="16"/>
+          <w:szCs w:val="16"/>
+        </w:rPr>
+        <w:t>doi</w:t>
+      </w:r>
+      <w:proofErr w:type="spellEnd"/>
+      <w:r>
+        <w:rPr>
+          <w:sz w:val="16"/>
+          <w:szCs w:val="16"/>
+        </w:rPr>
+        <w:t>: https://doi.org/10.1016/j.bspc.2021.103355.</w:t>
       </w:r>
     </w:p>
     <w:p>
@@ -6151,7 +7200,23 @@
           <w:sz w:val="16"/>
           <w:szCs w:val="16"/>
         </w:rPr>
-        <w:t xml:space="preserve">O. Reyad, H. Shehata, and M. Karar, “Developed Fall Detection of Elderly Patients in Internet of Healthcare Things,” </w:t>
+        <w:t xml:space="preserve">O. Reyad, H. Shehata, and M. </w:t>
+      </w:r>
+      <w:proofErr w:type="spellStart"/>
+      <w:r>
+        <w:rPr>
+          <w:sz w:val="16"/>
+          <w:szCs w:val="16"/>
+        </w:rPr>
+        <w:t>Karar</w:t>
+      </w:r>
+      <w:proofErr w:type="spellEnd"/>
+      <w:r>
+        <w:rPr>
+          <w:sz w:val="16"/>
+          <w:szCs w:val="16"/>
+        </w:rPr>
+        <w:t xml:space="preserve">, “Developed Fall Detection of Elderly Patients in Internet of Healthcare Things,” </w:t>
       </w:r>
       <w:r>
         <w:rPr>
@@ -6167,7 +7232,23 @@
           <w:sz w:val="16"/>
           <w:szCs w:val="16"/>
         </w:rPr>
-        <w:t>, vol. 76, no. 2, pp. 1689–1700, 2023, doi: https://doi.org/10.32604/cmc.2023.039084.</w:t>
+        <w:t xml:space="preserve">, vol. 76, no. 2, pp. 1689–1700, 2023, </w:t>
+      </w:r>
+      <w:proofErr w:type="spellStart"/>
+      <w:r>
+        <w:rPr>
+          <w:sz w:val="16"/>
+          <w:szCs w:val="16"/>
+        </w:rPr>
+        <w:t>doi</w:t>
+      </w:r>
+      <w:proofErr w:type="spellEnd"/>
+      <w:r>
+        <w:rPr>
+          <w:sz w:val="16"/>
+          <w:szCs w:val="16"/>
+        </w:rPr>
+        <w:t>: https://doi.org/10.32604/cmc.2023.039084.</w:t>
       </w:r>
     </w:p>
     <w:p>
@@ -6198,7 +7279,55 @@
           <w:sz w:val="16"/>
           <w:szCs w:val="16"/>
         </w:rPr>
-        <w:t xml:space="preserve">] T. Theodoridis, V. Solachidis, N. Vretos, and P. Daras, “Human fall detection from acceleration measurements using a recurrent neural network,” </w:t>
+        <w:t xml:space="preserve">] T. Theodoridis, V. </w:t>
+      </w:r>
+      <w:proofErr w:type="spellStart"/>
+      <w:r>
+        <w:rPr>
+          <w:sz w:val="16"/>
+          <w:szCs w:val="16"/>
+        </w:rPr>
+        <w:t>Solachidis</w:t>
+      </w:r>
+      <w:proofErr w:type="spellEnd"/>
+      <w:r>
+        <w:rPr>
+          <w:sz w:val="16"/>
+          <w:szCs w:val="16"/>
+        </w:rPr>
+        <w:t xml:space="preserve">, N. </w:t>
+      </w:r>
+      <w:proofErr w:type="spellStart"/>
+      <w:r>
+        <w:rPr>
+          <w:sz w:val="16"/>
+          <w:szCs w:val="16"/>
+        </w:rPr>
+        <w:t>Vretos</w:t>
+      </w:r>
+      <w:proofErr w:type="spellEnd"/>
+      <w:r>
+        <w:rPr>
+          <w:sz w:val="16"/>
+          <w:szCs w:val="16"/>
+        </w:rPr>
+        <w:t xml:space="preserve">, and P. </w:t>
+      </w:r>
+      <w:proofErr w:type="spellStart"/>
+      <w:r>
+        <w:rPr>
+          <w:sz w:val="16"/>
+          <w:szCs w:val="16"/>
+        </w:rPr>
+        <w:t>Daras</w:t>
+      </w:r>
+      <w:proofErr w:type="spellEnd"/>
+      <w:r>
+        <w:rPr>
+          <w:sz w:val="16"/>
+          <w:szCs w:val="16"/>
+        </w:rPr>
+        <w:t xml:space="preserve">, “Human fall detection from acceleration measurements using a recurrent neural network,” </w:t>
       </w:r>
       <w:r>
         <w:rPr>
@@ -6207,46 +7336,9 @@
           <w:sz w:val="16"/>
           <w:szCs w:val="16"/>
         </w:rPr>
-        <w:t>Precision Medicine Powered by pHealth and Connected Health</w:t>
-      </w:r>
-      <w:r>
-        <w:rPr>
-          <w:sz w:val="16"/>
-          <w:szCs w:val="16"/>
-        </w:rPr>
-        <w:t>, pp. 145–149, Nov. 2017. doi:10.1007/978-981-10-7419-6_25</w:t>
-      </w:r>
-      <w:r>
-        <w:rPr>
-          <w:sz w:val="16"/>
-          <w:szCs w:val="16"/>
-        </w:rPr>
-        <w:t>.</w:t>
-      </w:r>
-    </w:p>
-    <w:p>
-      <w:pPr>
-        <w:spacing w:line="252" w:lineRule="auto"/>
-        <w:jc w:val="both"/>
-        <w:rPr>
-          <w:sz w:val="16"/>
-          <w:szCs w:val="16"/>
-        </w:rPr>
-      </w:pPr>
-      <w:r>
-        <w:rPr>
-          <w:sz w:val="16"/>
-          <w:szCs w:val="16"/>
-        </w:rPr>
-        <w:t>[10]</w:t>
-      </w:r>
-      <w:r>
-        <w:rPr>
-          <w:sz w:val="16"/>
-          <w:szCs w:val="16"/>
-        </w:rPr>
-        <w:t xml:space="preserve"> C.-B. Lin, Z. Dong, W.-K. Kuan, and Y.-F. Huang, “A Framework for Fall Detection Based on OpenPose Skeleton and LSTM/GRU Models,” </w:t>
-      </w:r>
+        <w:t xml:space="preserve">Precision Medicine Powered by </w:t>
+      </w:r>
+      <w:proofErr w:type="spellStart"/>
       <w:r>
         <w:rPr>
           <w:i/>
@@ -6254,60 +7346,9 @@
           <w:sz w:val="16"/>
           <w:szCs w:val="16"/>
         </w:rPr>
-        <w:t>Applied Sciences</w:t>
-      </w:r>
-      <w:r>
-        <w:rPr>
-          <w:sz w:val="16"/>
-          <w:szCs w:val="16"/>
-        </w:rPr>
-        <w:t>, vol. 11, no. 1, p. 329, Dec. 2020, doi: https://doi.org/10.3390/app11010329.</w:t>
-      </w:r>
-    </w:p>
-    <w:p>
-      <w:pPr>
-        <w:spacing w:line="252" w:lineRule="auto"/>
-        <w:jc w:val="both"/>
-        <w:rPr>
-          <w:sz w:val="16"/>
-          <w:szCs w:val="16"/>
-        </w:rPr>
-      </w:pPr>
-      <w:r>
-        <w:rPr>
-          <w:sz w:val="16"/>
-          <w:szCs w:val="16"/>
-        </w:rPr>
-        <w:t>[</w:t>
-      </w:r>
-      <w:r>
-        <w:rPr>
-          <w:sz w:val="16"/>
-          <w:szCs w:val="16"/>
-        </w:rPr>
-        <w:t>11</w:t>
-      </w:r>
-      <w:r>
-        <w:rPr>
-          <w:sz w:val="16"/>
-          <w:szCs w:val="16"/>
-        </w:rPr>
-        <w:t>]</w:t>
-      </w:r>
-      <w:r>
-        <w:rPr>
-          <w:sz w:val="16"/>
-          <w:szCs w:val="16"/>
-        </w:rPr>
-        <w:t xml:space="preserve"> </w:t>
-      </w:r>
-      <w:r>
-        <w:rPr>
-          <w:sz w:val="16"/>
-          <w:szCs w:val="16"/>
-        </w:rPr>
-        <w:t xml:space="preserve">Nader Maray, Anne, J. Ni, M. Debnath, and L. Wang, “Transfer Learning on Small Datasets for Improved Fall Detection,” </w:t>
-      </w:r>
+        <w:t>pHealth</w:t>
+      </w:r>
+      <w:proofErr w:type="spellEnd"/>
       <w:r>
         <w:rPr>
           <w:i/>
@@ -6315,14 +7356,21 @@
           <w:sz w:val="16"/>
           <w:szCs w:val="16"/>
         </w:rPr>
-        <w:t>Sensors</w:t>
-      </w:r>
-      <w:r>
-        <w:rPr>
-          <w:sz w:val="16"/>
-          <w:szCs w:val="16"/>
-        </w:rPr>
-        <w:t>, vol. 23, no. 3, pp. 1105–1105, Jan. 2023, doi: https://doi.org/10.3390/s23031105.</w:t>
+        <w:t xml:space="preserve"> and Connected Health</w:t>
+      </w:r>
+      <w:r>
+        <w:rPr>
+          <w:sz w:val="16"/>
+          <w:szCs w:val="16"/>
+        </w:rPr>
+        <w:t>, pp. 145–149, Nov. 2017. doi:10.1007/978-981-10-7419-6_25</w:t>
+      </w:r>
+      <w:r>
+        <w:rPr>
+          <w:sz w:val="16"/>
+          <w:szCs w:val="16"/>
+        </w:rPr>
+        <w:t>.</w:t>
       </w:r>
     </w:p>
     <w:p>
@@ -6339,35 +7387,31 @@
           <w:sz w:val="16"/>
           <w:szCs w:val="16"/>
         </w:rPr>
-        <w:t>[</w:t>
-      </w:r>
-      <w:r>
-        <w:rPr>
-          <w:sz w:val="16"/>
-          <w:szCs w:val="16"/>
-        </w:rPr>
-        <w:t>12</w:t>
-      </w:r>
-      <w:r>
-        <w:rPr>
-          <w:sz w:val="16"/>
-          <w:szCs w:val="16"/>
-        </w:rPr>
-        <w:t>]</w:t>
-      </w:r>
-      <w:r>
-        <w:rPr>
-          <w:sz w:val="16"/>
-          <w:szCs w:val="16"/>
-        </w:rPr>
-        <w:t xml:space="preserve"> </w:t>
-      </w:r>
-      <w:r>
-        <w:rPr>
-          <w:sz w:val="16"/>
-          <w:szCs w:val="16"/>
-        </w:rPr>
-        <w:t xml:space="preserve">J. Santoyo-Ramón, E. Casilari, and J. Cano-García, “Analysis of a Smartphone-Based Architecture with Multiple Mobility Sensors for Fall Detection with Supervised Learning,” </w:t>
+        <w:lastRenderedPageBreak/>
+        <w:t>[10]</w:t>
+      </w:r>
+      <w:r>
+        <w:rPr>
+          <w:sz w:val="16"/>
+          <w:szCs w:val="16"/>
+        </w:rPr>
+        <w:t xml:space="preserve"> C.-B. Lin, Z. Dong, W.-K. Kuan, and Y.-F. Huang, “A Framework for Fall Detection Based on </w:t>
+      </w:r>
+      <w:proofErr w:type="spellStart"/>
+      <w:r>
+        <w:rPr>
+          <w:sz w:val="16"/>
+          <w:szCs w:val="16"/>
+        </w:rPr>
+        <w:t>OpenPose</w:t>
+      </w:r>
+      <w:proofErr w:type="spellEnd"/>
+      <w:r>
+        <w:rPr>
+          <w:sz w:val="16"/>
+          <w:szCs w:val="16"/>
+        </w:rPr>
+        <w:t xml:space="preserve"> Skeleton and LSTM/GRU Models,” </w:t>
       </w:r>
       <w:r>
         <w:rPr>
@@ -6376,14 +7420,30 @@
           <w:sz w:val="16"/>
           <w:szCs w:val="16"/>
         </w:rPr>
-        <w:t>Sensors</w:t>
-      </w:r>
-      <w:r>
-        <w:rPr>
-          <w:sz w:val="16"/>
-          <w:szCs w:val="16"/>
-        </w:rPr>
-        <w:t>, vol. 18, no. 4, p. 1155, Apr. 2018, doi: https://doi.org/10.3390/s18041155.</w:t>
+        <w:t>Applied Sciences</w:t>
+      </w:r>
+      <w:r>
+        <w:rPr>
+          <w:sz w:val="16"/>
+          <w:szCs w:val="16"/>
+        </w:rPr>
+        <w:t xml:space="preserve">, vol. 11, no. 1, p. 329, Dec. 2020, </w:t>
+      </w:r>
+      <w:proofErr w:type="spellStart"/>
+      <w:r>
+        <w:rPr>
+          <w:sz w:val="16"/>
+          <w:szCs w:val="16"/>
+        </w:rPr>
+        <w:t>doi</w:t>
+      </w:r>
+      <w:proofErr w:type="spellEnd"/>
+      <w:r>
+        <w:rPr>
+          <w:sz w:val="16"/>
+          <w:szCs w:val="16"/>
+        </w:rPr>
+        <w:t>: https://doi.org/10.3390/app11010329.</w:t>
       </w:r>
     </w:p>
     <w:p>
@@ -6400,14 +7460,51 @@
           <w:sz w:val="16"/>
           <w:szCs w:val="16"/>
         </w:rPr>
-        <w:t>[13]</w:t>
-      </w:r>
-      <w:r>
-        <w:rPr>
-          <w:sz w:val="16"/>
-          <w:szCs w:val="16"/>
-        </w:rPr>
-        <w:t xml:space="preserve"> J. Clemente, F. Li, M. Valero, and W. Song, “Smart Seismic Sensing for Indoor Fall Detection, Location, and Notification,” </w:t>
+        <w:t>[</w:t>
+      </w:r>
+      <w:r>
+        <w:rPr>
+          <w:sz w:val="16"/>
+          <w:szCs w:val="16"/>
+        </w:rPr>
+        <w:t>11</w:t>
+      </w:r>
+      <w:r>
+        <w:rPr>
+          <w:sz w:val="16"/>
+          <w:szCs w:val="16"/>
+        </w:rPr>
+        <w:t>]</w:t>
+      </w:r>
+      <w:r>
+        <w:rPr>
+          <w:sz w:val="16"/>
+          <w:szCs w:val="16"/>
+        </w:rPr>
+        <w:t xml:space="preserve"> </w:t>
+      </w:r>
+      <w:r>
+        <w:rPr>
+          <w:sz w:val="16"/>
+          <w:szCs w:val="16"/>
+        </w:rPr>
+        <w:t xml:space="preserve">Nader </w:t>
+      </w:r>
+      <w:proofErr w:type="spellStart"/>
+      <w:r>
+        <w:rPr>
+          <w:sz w:val="16"/>
+          <w:szCs w:val="16"/>
+        </w:rPr>
+        <w:t>Maray</w:t>
+      </w:r>
+      <w:proofErr w:type="spellEnd"/>
+      <w:r>
+        <w:rPr>
+          <w:sz w:val="16"/>
+          <w:szCs w:val="16"/>
+        </w:rPr>
+        <w:t xml:space="preserve">, Anne, J. Ni, M. Debnath, and L. Wang, “Transfer Learning on Small Datasets for Improved Fall Detection,” </w:t>
       </w:r>
       <w:r>
         <w:rPr>
@@ -6416,14 +7513,30 @@
           <w:sz w:val="16"/>
           <w:szCs w:val="16"/>
         </w:rPr>
-        <w:t>IEEE Journal of Biomedical and Health Informatics</w:t>
-      </w:r>
-      <w:r>
-        <w:rPr>
-          <w:sz w:val="16"/>
-          <w:szCs w:val="16"/>
-        </w:rPr>
-        <w:t>, vol. 24, no. 2, pp. 524–532, Feb. 2020, doi: https://doi.org/10.1109/jbhi.2019.2907498.</w:t>
+        <w:t>Sensors</w:t>
+      </w:r>
+      <w:r>
+        <w:rPr>
+          <w:sz w:val="16"/>
+          <w:szCs w:val="16"/>
+        </w:rPr>
+        <w:t xml:space="preserve">, vol. 23, no. 3, pp. 1105–1105, Jan. 2023, </w:t>
+      </w:r>
+      <w:proofErr w:type="spellStart"/>
+      <w:r>
+        <w:rPr>
+          <w:sz w:val="16"/>
+          <w:szCs w:val="16"/>
+        </w:rPr>
+        <w:t>doi</w:t>
+      </w:r>
+      <w:proofErr w:type="spellEnd"/>
+      <w:r>
+        <w:rPr>
+          <w:sz w:val="16"/>
+          <w:szCs w:val="16"/>
+        </w:rPr>
+        <w:t>: https://doi.org/10.3390/s23031105.</w:t>
       </w:r>
     </w:p>
     <w:p>
@@ -6440,14 +7553,67 @@
           <w:sz w:val="16"/>
           <w:szCs w:val="16"/>
         </w:rPr>
-        <w:t>[14]</w:t>
-      </w:r>
-      <w:r>
-        <w:rPr>
-          <w:sz w:val="16"/>
-          <w:szCs w:val="16"/>
-        </w:rPr>
-        <w:t xml:space="preserve"> C. Taramasco et al., “A Novel Monitoring System for Fall Detection in Older People,” </w:t>
+        <w:t>[</w:t>
+      </w:r>
+      <w:r>
+        <w:rPr>
+          <w:sz w:val="16"/>
+          <w:szCs w:val="16"/>
+        </w:rPr>
+        <w:t>12</w:t>
+      </w:r>
+      <w:r>
+        <w:rPr>
+          <w:sz w:val="16"/>
+          <w:szCs w:val="16"/>
+        </w:rPr>
+        <w:t>]</w:t>
+      </w:r>
+      <w:r>
+        <w:rPr>
+          <w:sz w:val="16"/>
+          <w:szCs w:val="16"/>
+        </w:rPr>
+        <w:t xml:space="preserve"> </w:t>
+      </w:r>
+      <w:r>
+        <w:rPr>
+          <w:sz w:val="16"/>
+          <w:szCs w:val="16"/>
+        </w:rPr>
+        <w:t xml:space="preserve">J. Santoyo-Ramón, E. </w:t>
+      </w:r>
+      <w:proofErr w:type="spellStart"/>
+      <w:r>
+        <w:rPr>
+          <w:sz w:val="16"/>
+          <w:szCs w:val="16"/>
+        </w:rPr>
+        <w:t>Casilari</w:t>
+      </w:r>
+      <w:proofErr w:type="spellEnd"/>
+      <w:r>
+        <w:rPr>
+          <w:sz w:val="16"/>
+          <w:szCs w:val="16"/>
+        </w:rPr>
+        <w:t xml:space="preserve">, and J. </w:t>
+      </w:r>
+      <w:proofErr w:type="spellStart"/>
+      <w:r>
+        <w:rPr>
+          <w:sz w:val="16"/>
+          <w:szCs w:val="16"/>
+        </w:rPr>
+        <w:t>Cano</w:t>
+      </w:r>
+      <w:proofErr w:type="spellEnd"/>
+      <w:r>
+        <w:rPr>
+          <w:sz w:val="16"/>
+          <w:szCs w:val="16"/>
+        </w:rPr>
+        <w:t xml:space="preserve">-García, “Analysis of a Smartphone-Based Architecture with Multiple Mobility Sensors for Fall Detection with Supervised Learning,” </w:t>
       </w:r>
       <w:r>
         <w:rPr>
@@ -6456,14 +7622,30 @@
           <w:sz w:val="16"/>
           <w:szCs w:val="16"/>
         </w:rPr>
-        <w:t>IEEE Access</w:t>
-      </w:r>
-      <w:r>
-        <w:rPr>
-          <w:sz w:val="16"/>
-          <w:szCs w:val="16"/>
-        </w:rPr>
-        <w:t>, vol. 6, pp. 43563–43574, 2018, doi: https://doi.org/10.1109/access.2018.2861331.</w:t>
+        <w:t>Sensors</w:t>
+      </w:r>
+      <w:r>
+        <w:rPr>
+          <w:sz w:val="16"/>
+          <w:szCs w:val="16"/>
+        </w:rPr>
+        <w:t xml:space="preserve">, vol. 18, no. 4, p. 1155, Apr. 2018, </w:t>
+      </w:r>
+      <w:proofErr w:type="spellStart"/>
+      <w:r>
+        <w:rPr>
+          <w:sz w:val="16"/>
+          <w:szCs w:val="16"/>
+        </w:rPr>
+        <w:t>doi</w:t>
+      </w:r>
+      <w:proofErr w:type="spellEnd"/>
+      <w:r>
+        <w:rPr>
+          <w:sz w:val="16"/>
+          <w:szCs w:val="16"/>
+        </w:rPr>
+        <w:t>: https://doi.org/10.3390/s18041155.</w:t>
       </w:r>
     </w:p>
     <w:p>
@@ -6480,14 +7662,14 @@
           <w:sz w:val="16"/>
           <w:szCs w:val="16"/>
         </w:rPr>
-        <w:t>[15]</w:t>
-      </w:r>
-      <w:r>
-        <w:rPr>
-          <w:sz w:val="16"/>
-          <w:szCs w:val="16"/>
-        </w:rPr>
-        <w:t xml:space="preserve"> A. Lotfi, S. Albawendi, H. Powell, K. Appiah, and C. Langensiepen, “Supporting Independent Living for Older Adults; Employing a Visual Based Fall Detection Through Analysing the Motion and Shape of the Human Body,” </w:t>
+        <w:t>[13]</w:t>
+      </w:r>
+      <w:r>
+        <w:rPr>
+          <w:sz w:val="16"/>
+          <w:szCs w:val="16"/>
+        </w:rPr>
+        <w:t xml:space="preserve"> J. Clemente, F. Li, M. Valero, and W. Song, “Smart Seismic Sensing for Indoor Fall Detection, Location, and Notification,” </w:t>
       </w:r>
       <w:r>
         <w:rPr>
@@ -6496,14 +7678,30 @@
           <w:sz w:val="16"/>
           <w:szCs w:val="16"/>
         </w:rPr>
-        <w:t>IEEE Access</w:t>
-      </w:r>
-      <w:r>
-        <w:rPr>
-          <w:sz w:val="16"/>
-          <w:szCs w:val="16"/>
-        </w:rPr>
-        <w:t>, vol. 6, pp. 70272–70282, 2018, doi: https://doi.org/10.1109/access.2018.2881237.</w:t>
+        <w:t>IEEE Journal of Biomedical and Health Informatics</w:t>
+      </w:r>
+      <w:r>
+        <w:rPr>
+          <w:sz w:val="16"/>
+          <w:szCs w:val="16"/>
+        </w:rPr>
+        <w:t xml:space="preserve">, vol. 24, no. 2, pp. 524–532, Feb. 2020, </w:t>
+      </w:r>
+      <w:proofErr w:type="spellStart"/>
+      <w:r>
+        <w:rPr>
+          <w:sz w:val="16"/>
+          <w:szCs w:val="16"/>
+        </w:rPr>
+        <w:t>doi</w:t>
+      </w:r>
+      <w:proofErr w:type="spellEnd"/>
+      <w:r>
+        <w:rPr>
+          <w:sz w:val="16"/>
+          <w:szCs w:val="16"/>
+        </w:rPr>
+        <w:t>: https://doi.org/10.1109/jbhi.2019.2907498.</w:t>
       </w:r>
     </w:p>
     <w:p>
@@ -6520,35 +7718,30 @@
           <w:sz w:val="16"/>
           <w:szCs w:val="16"/>
         </w:rPr>
-        <w:t>[</w:t>
-      </w:r>
-      <w:r>
-        <w:rPr>
-          <w:sz w:val="16"/>
-          <w:szCs w:val="16"/>
-        </w:rPr>
-        <w:t>16</w:t>
-      </w:r>
-      <w:r>
-        <w:rPr>
-          <w:sz w:val="16"/>
-          <w:szCs w:val="16"/>
-        </w:rPr>
-        <w:t>]</w:t>
-      </w:r>
-      <w:r>
-        <w:rPr>
-          <w:sz w:val="16"/>
-          <w:szCs w:val="16"/>
-        </w:rPr>
-        <w:t xml:space="preserve"> </w:t>
-      </w:r>
-      <w:r>
-        <w:rPr>
-          <w:sz w:val="16"/>
-          <w:szCs w:val="16"/>
-        </w:rPr>
-        <w:t xml:space="preserve">T. R. Mauldin, Anne, Vangelis Metsis, M. E. Canby, and Jelena Tesic, “Experimentation and Analysis of Ensemble Deep Learning in IoT Applications,” </w:t>
+        <w:t>[14]</w:t>
+      </w:r>
+      <w:r>
+        <w:rPr>
+          <w:sz w:val="16"/>
+          <w:szCs w:val="16"/>
+        </w:rPr>
+        <w:t xml:space="preserve"> C. </w:t>
+      </w:r>
+      <w:proofErr w:type="spellStart"/>
+      <w:r>
+        <w:rPr>
+          <w:sz w:val="16"/>
+          <w:szCs w:val="16"/>
+        </w:rPr>
+        <w:t>Taramasco</w:t>
+      </w:r>
+      <w:proofErr w:type="spellEnd"/>
+      <w:r>
+        <w:rPr>
+          <w:sz w:val="16"/>
+          <w:szCs w:val="16"/>
+        </w:rPr>
+        <w:t xml:space="preserve"> et al., “A Novel Monitoring System for Fall Detection in Older People,” </w:t>
       </w:r>
       <w:r>
         <w:rPr>
@@ -6557,14 +7750,30 @@
           <w:sz w:val="16"/>
           <w:szCs w:val="16"/>
         </w:rPr>
-        <w:t>The Internet of Things</w:t>
-      </w:r>
-      <w:r>
-        <w:rPr>
-          <w:sz w:val="16"/>
-          <w:szCs w:val="16"/>
-        </w:rPr>
-        <w:t>, vol. 5, no. 1, pp. 133–149, Jan. 2019.</w:t>
+        <w:t>IEEE Access</w:t>
+      </w:r>
+      <w:r>
+        <w:rPr>
+          <w:sz w:val="16"/>
+          <w:szCs w:val="16"/>
+        </w:rPr>
+        <w:t xml:space="preserve">, vol. 6, pp. 43563–43574, 2018, </w:t>
+      </w:r>
+      <w:proofErr w:type="spellStart"/>
+      <w:r>
+        <w:rPr>
+          <w:sz w:val="16"/>
+          <w:szCs w:val="16"/>
+        </w:rPr>
+        <w:t>doi</w:t>
+      </w:r>
+      <w:proofErr w:type="spellEnd"/>
+      <w:r>
+        <w:rPr>
+          <w:sz w:val="16"/>
+          <w:szCs w:val="16"/>
+        </w:rPr>
+        <w:t>: https://doi.org/10.1109/access.2018.2861331.</w:t>
       </w:r>
     </w:p>
     <w:p>
@@ -6581,21 +7790,78 @@
           <w:sz w:val="16"/>
           <w:szCs w:val="16"/>
         </w:rPr>
-        <w:t>[</w:t>
-      </w:r>
-      <w:r>
-        <w:rPr>
-          <w:sz w:val="16"/>
-          <w:szCs w:val="16"/>
-        </w:rPr>
-        <w:t>17</w:t>
-      </w:r>
-      <w:r>
-        <w:rPr>
-          <w:sz w:val="16"/>
-          <w:szCs w:val="16"/>
-        </w:rPr>
-        <w:t xml:space="preserve">] P. T. Yamak, L. Yujian, and P. K. Gadosey, “A comparison between Arima, LSTM, and GRU for time series forecasting,” </w:t>
+        <w:t>[15]</w:t>
+      </w:r>
+      <w:r>
+        <w:rPr>
+          <w:sz w:val="16"/>
+          <w:szCs w:val="16"/>
+        </w:rPr>
+        <w:t xml:space="preserve"> A. </w:t>
+      </w:r>
+      <w:proofErr w:type="spellStart"/>
+      <w:r>
+        <w:rPr>
+          <w:sz w:val="16"/>
+          <w:szCs w:val="16"/>
+        </w:rPr>
+        <w:t>Lotfi</w:t>
+      </w:r>
+      <w:proofErr w:type="spellEnd"/>
+      <w:r>
+        <w:rPr>
+          <w:sz w:val="16"/>
+          <w:szCs w:val="16"/>
+        </w:rPr>
+        <w:t xml:space="preserve">, S. </w:t>
+      </w:r>
+      <w:proofErr w:type="spellStart"/>
+      <w:r>
+        <w:rPr>
+          <w:sz w:val="16"/>
+          <w:szCs w:val="16"/>
+        </w:rPr>
+        <w:t>Albawendi</w:t>
+      </w:r>
+      <w:proofErr w:type="spellEnd"/>
+      <w:r>
+        <w:rPr>
+          <w:sz w:val="16"/>
+          <w:szCs w:val="16"/>
+        </w:rPr>
+        <w:t xml:space="preserve">, H. Powell, K. Appiah, and C. </w:t>
+      </w:r>
+      <w:proofErr w:type="spellStart"/>
+      <w:r>
+        <w:rPr>
+          <w:sz w:val="16"/>
+          <w:szCs w:val="16"/>
+        </w:rPr>
+        <w:t>Langensiepen</w:t>
+      </w:r>
+      <w:proofErr w:type="spellEnd"/>
+      <w:r>
+        <w:rPr>
+          <w:sz w:val="16"/>
+          <w:szCs w:val="16"/>
+        </w:rPr>
+        <w:t xml:space="preserve">, “Supporting Independent Living for Older Adults; Employing a Visual Based Fall Detection Through </w:t>
+      </w:r>
+      <w:proofErr w:type="spellStart"/>
+      <w:r>
+        <w:rPr>
+          <w:sz w:val="16"/>
+          <w:szCs w:val="16"/>
+        </w:rPr>
+        <w:t>Analysing</w:t>
+      </w:r>
+      <w:proofErr w:type="spellEnd"/>
+      <w:r>
+        <w:rPr>
+          <w:sz w:val="16"/>
+          <w:szCs w:val="16"/>
+        </w:rPr>
+        <w:t xml:space="preserve"> the Motion and Shape of the Human Body,” </w:t>
       </w:r>
       <w:r>
         <w:rPr>
@@ -6604,14 +7870,30 @@
           <w:sz w:val="16"/>
           <w:szCs w:val="16"/>
         </w:rPr>
-        <w:t>Proceedings of the 2019 2nd International Conference on Algorithms, Computing and Artificial Intelligence</w:t>
-      </w:r>
-      <w:r>
-        <w:rPr>
-          <w:sz w:val="16"/>
-          <w:szCs w:val="16"/>
-        </w:rPr>
-        <w:t>, Dec. 2019. doi:10.1145/3377713.3377722.</w:t>
+        <w:t>IEEE Access</w:t>
+      </w:r>
+      <w:r>
+        <w:rPr>
+          <w:sz w:val="16"/>
+          <w:szCs w:val="16"/>
+        </w:rPr>
+        <w:t xml:space="preserve">, vol. 6, pp. 70272–70282, 2018, </w:t>
+      </w:r>
+      <w:proofErr w:type="spellStart"/>
+      <w:r>
+        <w:rPr>
+          <w:sz w:val="16"/>
+          <w:szCs w:val="16"/>
+        </w:rPr>
+        <w:t>doi</w:t>
+      </w:r>
+      <w:proofErr w:type="spellEnd"/>
+      <w:r>
+        <w:rPr>
+          <w:sz w:val="16"/>
+          <w:szCs w:val="16"/>
+        </w:rPr>
+        <w:t>: https://doi.org/10.1109/access.2018.2881237.</w:t>
       </w:r>
     </w:p>
     <w:p>
@@ -6628,14 +7910,67 @@
           <w:sz w:val="16"/>
           <w:szCs w:val="16"/>
         </w:rPr>
-        <w:t>[18]</w:t>
-      </w:r>
-      <w:r>
-        <w:rPr>
-          <w:sz w:val="16"/>
-          <w:szCs w:val="16"/>
-        </w:rPr>
-        <w:t xml:space="preserve"> H. Ramirez, S. A. Velastin, S. Cuellar, E. Fabregas, and G. Farias, “Bert for activity recognition using sequences of skeleton features and data augmentation with gan,” </w:t>
+        <w:t>[</w:t>
+      </w:r>
+      <w:r>
+        <w:rPr>
+          <w:sz w:val="16"/>
+          <w:szCs w:val="16"/>
+        </w:rPr>
+        <w:t>16</w:t>
+      </w:r>
+      <w:r>
+        <w:rPr>
+          <w:sz w:val="16"/>
+          <w:szCs w:val="16"/>
+        </w:rPr>
+        <w:t>]</w:t>
+      </w:r>
+      <w:r>
+        <w:rPr>
+          <w:sz w:val="16"/>
+          <w:szCs w:val="16"/>
+        </w:rPr>
+        <w:t xml:space="preserve"> </w:t>
+      </w:r>
+      <w:r>
+        <w:rPr>
+          <w:sz w:val="16"/>
+          <w:szCs w:val="16"/>
+        </w:rPr>
+        <w:t xml:space="preserve">T. R. Mauldin, Anne, Vangelis </w:t>
+      </w:r>
+      <w:proofErr w:type="spellStart"/>
+      <w:r>
+        <w:rPr>
+          <w:sz w:val="16"/>
+          <w:szCs w:val="16"/>
+        </w:rPr>
+        <w:t>Metsis</w:t>
+      </w:r>
+      <w:proofErr w:type="spellEnd"/>
+      <w:r>
+        <w:rPr>
+          <w:sz w:val="16"/>
+          <w:szCs w:val="16"/>
+        </w:rPr>
+        <w:t xml:space="preserve">, M. E. Canby, and Jelena </w:t>
+      </w:r>
+      <w:proofErr w:type="spellStart"/>
+      <w:r>
+        <w:rPr>
+          <w:sz w:val="16"/>
+          <w:szCs w:val="16"/>
+        </w:rPr>
+        <w:t>Tesic</w:t>
+      </w:r>
+      <w:proofErr w:type="spellEnd"/>
+      <w:r>
+        <w:rPr>
+          <w:sz w:val="16"/>
+          <w:szCs w:val="16"/>
+        </w:rPr>
+        <w:t xml:space="preserve">, “Experimentation and Analysis of Ensemble Deep Learning in IoT Applications,” </w:t>
       </w:r>
       <w:r>
         <w:rPr>
@@ -6644,14 +7979,14 @@
           <w:sz w:val="16"/>
           <w:szCs w:val="16"/>
         </w:rPr>
-        <w:t>Sensors</w:t>
-      </w:r>
-      <w:r>
-        <w:rPr>
-          <w:sz w:val="16"/>
-          <w:szCs w:val="16"/>
-        </w:rPr>
-        <w:t>, vol. 23, no. 3, p. 1400, Jan. 2023. doi:10.3390/s23031400.</w:t>
+        <w:t>The Internet of Things</w:t>
+      </w:r>
+      <w:r>
+        <w:rPr>
+          <w:sz w:val="16"/>
+          <w:szCs w:val="16"/>
+        </w:rPr>
+        <w:t>, vol. 5, no. 1, pp. 133–149, Jan. 2019.</w:t>
       </w:r>
     </w:p>
     <w:p>
@@ -6668,14 +8003,69 @@
           <w:sz w:val="16"/>
           <w:szCs w:val="16"/>
         </w:rPr>
-        <w:t>[19]</w:t>
-      </w:r>
-      <w:r>
-        <w:rPr>
-          <w:sz w:val="16"/>
-          <w:szCs w:val="16"/>
-        </w:rPr>
-        <w:t xml:space="preserve"> B. Lim, S. Ö. Arık, N. Loeff, and T. Pfister, “Temporal Fusion Transformers for interpretable multi-horizon time series forecasting,” </w:t>
+        <w:t>[</w:t>
+      </w:r>
+      <w:r>
+        <w:rPr>
+          <w:sz w:val="16"/>
+          <w:szCs w:val="16"/>
+        </w:rPr>
+        <w:t>17</w:t>
+      </w:r>
+      <w:r>
+        <w:rPr>
+          <w:sz w:val="16"/>
+          <w:szCs w:val="16"/>
+        </w:rPr>
+        <w:t xml:space="preserve">] P. T. </w:t>
+      </w:r>
+      <w:proofErr w:type="spellStart"/>
+      <w:r>
+        <w:rPr>
+          <w:sz w:val="16"/>
+          <w:szCs w:val="16"/>
+        </w:rPr>
+        <w:t>Yamak</w:t>
+      </w:r>
+      <w:proofErr w:type="spellEnd"/>
+      <w:r>
+        <w:rPr>
+          <w:sz w:val="16"/>
+          <w:szCs w:val="16"/>
+        </w:rPr>
+        <w:t xml:space="preserve">, L. </w:t>
+      </w:r>
+      <w:proofErr w:type="spellStart"/>
+      <w:r>
+        <w:rPr>
+          <w:sz w:val="16"/>
+          <w:szCs w:val="16"/>
+        </w:rPr>
+        <w:t>Yujian</w:t>
+      </w:r>
+      <w:proofErr w:type="spellEnd"/>
+      <w:r>
+        <w:rPr>
+          <w:sz w:val="16"/>
+          <w:szCs w:val="16"/>
+        </w:rPr>
+        <w:t xml:space="preserve">, and P. K. </w:t>
+      </w:r>
+      <w:proofErr w:type="spellStart"/>
+      <w:r>
+        <w:rPr>
+          <w:sz w:val="16"/>
+          <w:szCs w:val="16"/>
+        </w:rPr>
+        <w:t>Gadosey</w:t>
+      </w:r>
+      <w:proofErr w:type="spellEnd"/>
+      <w:r>
+        <w:rPr>
+          <w:sz w:val="16"/>
+          <w:szCs w:val="16"/>
+        </w:rPr>
+        <w:t xml:space="preserve">, “A comparison between Arima, LSTM, and GRU for time series forecasting,” </w:t>
       </w:r>
       <w:r>
         <w:rPr>
@@ -6684,14 +8074,14 @@
           <w:sz w:val="16"/>
           <w:szCs w:val="16"/>
         </w:rPr>
-        <w:t>International Journal of Forecasting</w:t>
-      </w:r>
-      <w:r>
-        <w:rPr>
-          <w:sz w:val="16"/>
-          <w:szCs w:val="16"/>
-        </w:rPr>
-        <w:t>, vol. 37, no. 4, pp. 1748–1764, Oct. 2021, doi: https://doi.org/10.1016/j.ijforecast.2021.03.012.</w:t>
+        <w:t>Proceedings of the 2019 2nd International Conference on Algorithms, Computing and Artificial Intelligence</w:t>
+      </w:r>
+      <w:r>
+        <w:rPr>
+          <w:sz w:val="16"/>
+          <w:szCs w:val="16"/>
+        </w:rPr>
+        <w:t>, Dec. 2019. doi:10.1145/3377713.3377722.</w:t>
       </w:r>
     </w:p>
     <w:p>
@@ -6708,14 +8098,46 @@
           <w:sz w:val="16"/>
           <w:szCs w:val="16"/>
         </w:rPr>
-        <w:t>[20]</w:t>
-      </w:r>
-      <w:r>
-        <w:rPr>
-          <w:sz w:val="16"/>
-          <w:szCs w:val="16"/>
-        </w:rPr>
-        <w:t xml:space="preserve"> M. S. Al-Rakhami et al., “FallDeF5: A Fall Detection Framework Using 5G-Based Deep Gated Recurrent Unit Networks,” </w:t>
+        <w:t>[18]</w:t>
+      </w:r>
+      <w:r>
+        <w:rPr>
+          <w:sz w:val="16"/>
+          <w:szCs w:val="16"/>
+        </w:rPr>
+        <w:t xml:space="preserve"> H. Ramirez, S. A. </w:t>
+      </w:r>
+      <w:proofErr w:type="spellStart"/>
+      <w:r>
+        <w:rPr>
+          <w:sz w:val="16"/>
+          <w:szCs w:val="16"/>
+        </w:rPr>
+        <w:t>Velastin</w:t>
+      </w:r>
+      <w:proofErr w:type="spellEnd"/>
+      <w:r>
+        <w:rPr>
+          <w:sz w:val="16"/>
+          <w:szCs w:val="16"/>
+        </w:rPr>
+        <w:t xml:space="preserve">, S. Cuellar, E. Fabregas, and G. Farias, “Bert for activity recognition using sequences of skeleton features and data augmentation with </w:t>
+      </w:r>
+      <w:proofErr w:type="spellStart"/>
+      <w:r>
+        <w:rPr>
+          <w:sz w:val="16"/>
+          <w:szCs w:val="16"/>
+        </w:rPr>
+        <w:t>gan</w:t>
+      </w:r>
+      <w:proofErr w:type="spellEnd"/>
+      <w:r>
+        <w:rPr>
+          <w:sz w:val="16"/>
+          <w:szCs w:val="16"/>
+        </w:rPr>
+        <w:t xml:space="preserve">,” </w:t>
       </w:r>
       <w:r>
         <w:rPr>
@@ -6724,14 +8146,14 @@
           <w:sz w:val="16"/>
           <w:szCs w:val="16"/>
         </w:rPr>
-        <w:t>IEEE Access</w:t>
-      </w:r>
-      <w:r>
-        <w:rPr>
-          <w:sz w:val="16"/>
-          <w:szCs w:val="16"/>
-        </w:rPr>
-        <w:t>, vol. 9, pp. 94299–94308, 2021, doi: https://doi.org/10.1109/access.2021.3091838.</w:t>
+        <w:t>Sensors</w:t>
+      </w:r>
+      <w:r>
+        <w:rPr>
+          <w:sz w:val="16"/>
+          <w:szCs w:val="16"/>
+        </w:rPr>
+        <w:t>, vol. 23, no. 3, p. 1400, Jan. 2023. doi:10.3390/s23031400.</w:t>
       </w:r>
     </w:p>
     <w:p>
@@ -6748,28 +8170,46 @@
           <w:sz w:val="16"/>
           <w:szCs w:val="16"/>
         </w:rPr>
-        <w:t>‌</w:t>
-      </w:r>
-      <w:r>
-        <w:rPr>
-          <w:sz w:val="16"/>
-          <w:szCs w:val="16"/>
-        </w:rPr>
-        <w:t>[21]</w:t>
-      </w:r>
-      <w:r>
-        <w:rPr>
-          <w:sz w:val="16"/>
-          <w:szCs w:val="16"/>
-        </w:rPr>
-        <w:t xml:space="preserve"> </w:t>
-      </w:r>
-      <w:r>
-        <w:rPr>
-          <w:sz w:val="16"/>
-          <w:szCs w:val="16"/>
-        </w:rPr>
-        <w:t xml:space="preserve">G. Santos, P. Endo, K. Monteiro, E. Rocha, I. Silva, and T. Lynn, “Accelerometer-Based Human Fall Detection Using Convolutional Neural Networks,” </w:t>
+        <w:t>[19]</w:t>
+      </w:r>
+      <w:r>
+        <w:rPr>
+          <w:sz w:val="16"/>
+          <w:szCs w:val="16"/>
+        </w:rPr>
+        <w:t xml:space="preserve"> B. Lim, S. Ö. </w:t>
+      </w:r>
+      <w:proofErr w:type="spellStart"/>
+      <w:r>
+        <w:rPr>
+          <w:sz w:val="16"/>
+          <w:szCs w:val="16"/>
+        </w:rPr>
+        <w:t>Arık</w:t>
+      </w:r>
+      <w:proofErr w:type="spellEnd"/>
+      <w:r>
+        <w:rPr>
+          <w:sz w:val="16"/>
+          <w:szCs w:val="16"/>
+        </w:rPr>
+        <w:t xml:space="preserve">, N. </w:t>
+      </w:r>
+      <w:proofErr w:type="spellStart"/>
+      <w:r>
+        <w:rPr>
+          <w:sz w:val="16"/>
+          <w:szCs w:val="16"/>
+        </w:rPr>
+        <w:t>Loeff</w:t>
+      </w:r>
+      <w:proofErr w:type="spellEnd"/>
+      <w:r>
+        <w:rPr>
+          <w:sz w:val="16"/>
+          <w:szCs w:val="16"/>
+        </w:rPr>
+        <w:t xml:space="preserve">, and T. Pfister, “Temporal Fusion Transformers for interpretable multi-horizon time series forecasting,” </w:t>
       </w:r>
       <w:r>
         <w:rPr>
@@ -6778,6 +8218,157 @@
           <w:sz w:val="16"/>
           <w:szCs w:val="16"/>
         </w:rPr>
+        <w:t>International Journal of Forecasting</w:t>
+      </w:r>
+      <w:r>
+        <w:rPr>
+          <w:sz w:val="16"/>
+          <w:szCs w:val="16"/>
+        </w:rPr>
+        <w:t xml:space="preserve">, vol. 37, no. 4, pp. 1748–1764, Oct. 2021, </w:t>
+      </w:r>
+      <w:proofErr w:type="spellStart"/>
+      <w:r>
+        <w:rPr>
+          <w:sz w:val="16"/>
+          <w:szCs w:val="16"/>
+        </w:rPr>
+        <w:t>doi</w:t>
+      </w:r>
+      <w:proofErr w:type="spellEnd"/>
+      <w:r>
+        <w:rPr>
+          <w:sz w:val="16"/>
+          <w:szCs w:val="16"/>
+        </w:rPr>
+        <w:t>: https://doi.org/10.1016/j.ijforecast.2021.03.012.</w:t>
+      </w:r>
+    </w:p>
+    <w:p>
+      <w:pPr>
+        <w:spacing w:line="252" w:lineRule="auto"/>
+        <w:jc w:val="both"/>
+        <w:rPr>
+          <w:sz w:val="16"/>
+          <w:szCs w:val="16"/>
+        </w:rPr>
+      </w:pPr>
+      <w:r>
+        <w:rPr>
+          <w:sz w:val="16"/>
+          <w:szCs w:val="16"/>
+        </w:rPr>
+        <w:t>[20]</w:t>
+      </w:r>
+      <w:r>
+        <w:rPr>
+          <w:sz w:val="16"/>
+          <w:szCs w:val="16"/>
+        </w:rPr>
+        <w:t xml:space="preserve"> M. S. Al-</w:t>
+      </w:r>
+      <w:proofErr w:type="spellStart"/>
+      <w:r>
+        <w:rPr>
+          <w:sz w:val="16"/>
+          <w:szCs w:val="16"/>
+        </w:rPr>
+        <w:t>Rakhami</w:t>
+      </w:r>
+      <w:proofErr w:type="spellEnd"/>
+      <w:r>
+        <w:rPr>
+          <w:sz w:val="16"/>
+          <w:szCs w:val="16"/>
+        </w:rPr>
+        <w:t xml:space="preserve"> et al., “FallDeF5: A Fall Detection Framework Using 5G-Based Deep Gated Recurrent Unit Networks,” </w:t>
+      </w:r>
+      <w:r>
+        <w:rPr>
+          <w:i/>
+          <w:iCs/>
+          <w:sz w:val="16"/>
+          <w:szCs w:val="16"/>
+        </w:rPr>
+        <w:t>IEEE Access</w:t>
+      </w:r>
+      <w:r>
+        <w:rPr>
+          <w:sz w:val="16"/>
+          <w:szCs w:val="16"/>
+        </w:rPr>
+        <w:t xml:space="preserve">, vol. 9, pp. 94299–94308, 2021, </w:t>
+      </w:r>
+      <w:proofErr w:type="spellStart"/>
+      <w:r>
+        <w:rPr>
+          <w:sz w:val="16"/>
+          <w:szCs w:val="16"/>
+        </w:rPr>
+        <w:t>doi</w:t>
+      </w:r>
+      <w:proofErr w:type="spellEnd"/>
+      <w:r>
+        <w:rPr>
+          <w:sz w:val="16"/>
+          <w:szCs w:val="16"/>
+        </w:rPr>
+        <w:t>: https://doi.org/10.1109/access.2021.3091838.</w:t>
+      </w:r>
+    </w:p>
+    <w:p>
+      <w:pPr>
+        <w:spacing w:line="252" w:lineRule="auto"/>
+        <w:jc w:val="both"/>
+        <w:rPr>
+          <w:sz w:val="16"/>
+          <w:szCs w:val="16"/>
+        </w:rPr>
+      </w:pPr>
+      <w:proofErr w:type="gramStart"/>
+      <w:r>
+        <w:rPr>
+          <w:sz w:val="16"/>
+          <w:szCs w:val="16"/>
+        </w:rPr>
+        <w:t>‌</w:t>
+      </w:r>
+      <w:r>
+        <w:rPr>
+          <w:sz w:val="16"/>
+          <w:szCs w:val="16"/>
+        </w:rPr>
+        <w:t>[</w:t>
+      </w:r>
+      <w:proofErr w:type="gramEnd"/>
+      <w:r>
+        <w:rPr>
+          <w:sz w:val="16"/>
+          <w:szCs w:val="16"/>
+        </w:rPr>
+        <w:t>21]</w:t>
+      </w:r>
+      <w:r>
+        <w:rPr>
+          <w:sz w:val="16"/>
+          <w:szCs w:val="16"/>
+        </w:rPr>
+        <w:t xml:space="preserve"> </w:t>
+      </w:r>
+      <w:r>
+        <w:rPr>
+          <w:sz w:val="16"/>
+          <w:szCs w:val="16"/>
+        </w:rPr>
+        <w:t xml:space="preserve">G. Santos, P. Endo, K. Monteiro, E. Rocha, I. Silva, and T. Lynn, “Accelerometer-Based Human Fall Detection Using Convolutional Neural Networks,” </w:t>
+      </w:r>
+      <w:r>
+        <w:rPr>
+          <w:i/>
+          <w:iCs/>
+          <w:sz w:val="16"/>
+          <w:szCs w:val="16"/>
+        </w:rPr>
         <w:t>Sensors</w:t>
       </w:r>
       <w:r>
@@ -6785,7 +8376,23 @@
           <w:sz w:val="16"/>
           <w:szCs w:val="16"/>
         </w:rPr>
-        <w:t>, vol. 19, no. 7, p. 1644, Apr. 2019, doi: https://doi.org/10.3390/s19071644.</w:t>
+        <w:t xml:space="preserve">, vol. 19, no. 7, p. 1644, Apr. 2019, </w:t>
+      </w:r>
+      <w:proofErr w:type="spellStart"/>
+      <w:r>
+        <w:rPr>
+          <w:sz w:val="16"/>
+          <w:szCs w:val="16"/>
+        </w:rPr>
+        <w:t>doi</w:t>
+      </w:r>
+      <w:proofErr w:type="spellEnd"/>
+      <w:r>
+        <w:rPr>
+          <w:sz w:val="16"/>
+          <w:szCs w:val="16"/>
+        </w:rPr>
+        <w:t>: https://doi.org/10.3390/s19071644.</w:t>
       </w:r>
     </w:p>
     <w:p>
@@ -9805,6 +11412,7 @@
   <w:style w:type="character" w:default="1" w:styleId="DefaultParagraphFont">
     <w:name w:val="Default Paragraph Font"/>
     <w:uiPriority w:val="1"/>
+    <w:semiHidden/>
     <w:unhideWhenUsed/>
   </w:style>
   <w:style w:type="table" w:default="1" w:styleId="TableNormal">

</xml_diff>